<commit_message>
Modificação no diagrama de sequencia
</commit_message>
<xml_diff>
--- a/analise-projeto/Documento de Arquitetura de Software.docx
+++ b/analise-projeto/Documento de Arquitetura de Software.docx
@@ -12,46 +12,16 @@
           <w:szCs w:val="24"/>
         </w:rPr>
       </w:pPr>
-      <w:r>
-        <w:rPr>
-          <w:rFonts w:cs="Arial"/>
-          <w:sz w:val="24"/>
-          <w:szCs w:val="24"/>
-        </w:rPr>
-        <w:fldChar w:fldCharType="begin"/>
-      </w:r>
-      <w:r>
-        <w:rPr>
-          <w:rFonts w:cs="Arial"/>
-          <w:sz w:val="24"/>
-          <w:szCs w:val="24"/>
-        </w:rPr>
-        <w:instrText xml:space="preserve"> SUBJECT  \* MERGEFORMAT </w:instrText>
-      </w:r>
-      <w:r>
-        <w:rPr>
-          <w:rFonts w:cs="Arial"/>
-          <w:sz w:val="24"/>
-          <w:szCs w:val="24"/>
-        </w:rPr>
-        <w:fldChar w:fldCharType="separate"/>
-      </w:r>
-      <w:r>
-        <w:rPr>
-          <w:rFonts w:cs="Arial"/>
-          <w:sz w:val="24"/>
-          <w:szCs w:val="24"/>
-        </w:rPr>
-        <w:t>&lt;Nome do Projeto&gt;</w:t>
-      </w:r>
-      <w:r>
-        <w:rPr>
-          <w:rFonts w:cs="Arial"/>
-          <w:sz w:val="24"/>
-          <w:szCs w:val="24"/>
-        </w:rPr>
-        <w:fldChar w:fldCharType="end"/>
-      </w:r>
+      <w:proofErr w:type="spellStart"/>
+      <w:r>
+        <w:rPr>
+          <w:rFonts w:cs="Arial"/>
+          <w:sz w:val="24"/>
+          <w:szCs w:val="24"/>
+        </w:rPr>
+        <w:t>Bookstorage</w:t>
+      </w:r>
+      <w:proofErr w:type="spellEnd"/>
     </w:p>
     <w:p>
       <w:pPr>
@@ -163,64 +133,6 @@
           <w:szCs w:val="24"/>
         </w:rPr>
       </w:pPr>
-      <w:r>
-        <w:rPr>
-          <w:rFonts w:ascii="Arial" w:hAnsi="Arial" w:cs="Arial"/>
-          <w:sz w:val="24"/>
-          <w:szCs w:val="24"/>
-        </w:rPr>
-        <w:t>[Observação: O template a seguir é fornecido para uso com o Rational Unified Process (RUP). O texto em azul exibido entre colchetes</w:t>
-      </w:r>
-      <w:r>
-        <w:rPr>
-          <w:rFonts w:ascii="Arial" w:hAnsi="Arial" w:cs="Arial"/>
-          <w:sz w:val="24"/>
-          <w:szCs w:val="24"/>
-        </w:rPr>
-        <w:t xml:space="preserve"> e em itálico (style=InfoBlue) foi incluído para orientar o autor e deve ser excluído antes da publicação do documento. Um parágrafo digitado após esse estilo será automaticamente definido como normal (style=Body Text).]</w:t>
-      </w:r>
-    </w:p>
-    <w:p>
-      <w:pPr>
-        <w:pStyle w:val="InfoBlue"/>
-        <w:rPr>
-          <w:rFonts w:ascii="Arial" w:hAnsi="Arial" w:cs="Arial"/>
-          <w:sz w:val="24"/>
-          <w:szCs w:val="24"/>
-        </w:rPr>
-      </w:pPr>
-      <w:r>
-        <w:rPr>
-          <w:rFonts w:ascii="Arial" w:hAnsi="Arial" w:cs="Arial"/>
-          <w:sz w:val="24"/>
-          <w:szCs w:val="24"/>
-        </w:rPr>
-        <w:t>[Para personalizar campos automátic</w:t>
-      </w:r>
-      <w:r>
-        <w:rPr>
-          <w:rFonts w:ascii="Arial" w:hAnsi="Arial" w:cs="Arial"/>
-          <w:sz w:val="24"/>
-          <w:szCs w:val="24"/>
-        </w:rPr>
-        <w:t>os no Microsoft Word (que exibem um fundo cinza quando selecionados), escolha File&gt;Properties e substitua os campos Title, Subject e Company pelas informações apropriadas para este documento. Depois de fechar a caixa de diálogo, para atualizar os campos au</w:t>
-      </w:r>
-      <w:r>
-        <w:rPr>
-          <w:rFonts w:ascii="Arial" w:hAnsi="Arial" w:cs="Arial"/>
-          <w:sz w:val="24"/>
-          <w:szCs w:val="24"/>
-        </w:rPr>
-        <w:t>tomáticos no documento inteiro, selecione Edit&gt;Select All (ou Ctrl-A) e pressione F9 ou simplesmente clique no campo e pressione F9. Isso deve ser feito separadamente para Cabeçalhos e Rodapés. Alt-F9 alterna entre a exibição de nomes de campos e do conteú</w:t>
-      </w:r>
-      <w:r>
-        <w:rPr>
-          <w:rFonts w:ascii="Arial" w:hAnsi="Arial" w:cs="Arial"/>
-          <w:sz w:val="24"/>
-          <w:szCs w:val="24"/>
-        </w:rPr>
-        <w:t xml:space="preserve">do dos campos. Consulte a ajuda do Word para obter mais informações sobre como trabalhar com campos.] </w:t>
-      </w:r>
     </w:p>
     <w:p>
       <w:pPr>
@@ -240,7 +152,7 @@
           <w:szCs w:val="24"/>
         </w:rPr>
         <w:sectPr>
-          <w:headerReference w:type="default" r:id="rId7"/>
+          <w:headerReference w:type="default" r:id="rId8"/>
           <w:pgSz w:w="12240" w:h="15840" w:code="1"/>
           <w:pgMar w:top="1417" w:right="1440" w:bottom="1417" w:left="1440" w:header="720" w:footer="720" w:gutter="0"/>
           <w:cols w:space="720"/>
@@ -288,12 +200,6 @@
         <w:gridCol w:w="2304"/>
       </w:tblGrid>
       <w:tr>
-        <w:tblPrEx>
-          <w:tblCellMar>
-            <w:top w:w="0" w:type="dxa"/>
-            <w:bottom w:w="0" w:type="dxa"/>
-          </w:tblCellMar>
-        </w:tblPrEx>
         <w:tc>
           <w:tcPr>
             <w:tcW w:w="2304" w:type="dxa"/>
@@ -432,12 +338,6 @@
         </w:tc>
       </w:tr>
       <w:tr>
-        <w:tblPrEx>
-          <w:tblCellMar>
-            <w:top w:w="0" w:type="dxa"/>
-            <w:bottom w:w="0" w:type="dxa"/>
-          </w:tblCellMar>
-        </w:tblPrEx>
         <w:tc>
           <w:tcPr>
             <w:tcW w:w="2304" w:type="dxa"/>
@@ -463,7 +363,7 @@
                 <w:sz w:val="24"/>
                 <w:szCs w:val="24"/>
               </w:rPr>
-              <w:t>&lt;dd/mmm/aa&gt;</w:t>
+              <w:t>18/06/2021</w:t>
             </w:r>
           </w:p>
         </w:tc>
@@ -492,7 +392,7 @@
                 <w:sz w:val="24"/>
                 <w:szCs w:val="24"/>
               </w:rPr>
-              <w:t>&lt;x.x&gt;</w:t>
+              <w:t>1.0</w:t>
             </w:r>
           </w:p>
         </w:tc>
@@ -521,7 +421,7 @@
                 <w:sz w:val="24"/>
                 <w:szCs w:val="24"/>
               </w:rPr>
-              <w:t>&lt;detalhes&gt;</w:t>
+              <w:t>Criação</w:t>
             </w:r>
           </w:p>
         </w:tc>
@@ -550,18 +450,12 @@
                 <w:sz w:val="24"/>
                 <w:szCs w:val="24"/>
               </w:rPr>
-              <w:t>&lt;nome&gt;</w:t>
+              <w:t>Daniel Lucas de Almeida</w:t>
             </w:r>
           </w:p>
         </w:tc>
       </w:tr>
       <w:tr>
-        <w:tblPrEx>
-          <w:tblCellMar>
-            <w:top w:w="0" w:type="dxa"/>
-            <w:bottom w:w="0" w:type="dxa"/>
-          </w:tblCellMar>
-        </w:tblPrEx>
         <w:tc>
           <w:tcPr>
             <w:tcW w:w="2304" w:type="dxa"/>
@@ -648,12 +542,6 @@
         </w:tc>
       </w:tr>
       <w:tr>
-        <w:tblPrEx>
-          <w:tblCellMar>
-            <w:top w:w="0" w:type="dxa"/>
-            <w:bottom w:w="0" w:type="dxa"/>
-          </w:tblCellMar>
-        </w:tblPrEx>
         <w:tc>
           <w:tcPr>
             <w:tcW w:w="2304" w:type="dxa"/>
@@ -740,12 +628,6 @@
         </w:tc>
       </w:tr>
       <w:tr>
-        <w:tblPrEx>
-          <w:tblCellMar>
-            <w:top w:w="0" w:type="dxa"/>
-            <w:bottom w:w="0" w:type="dxa"/>
-          </w:tblCellMar>
-        </w:tblPrEx>
         <w:tc>
           <w:tcPr>
             <w:tcW w:w="2304" w:type="dxa"/>
@@ -875,10 +757,12 @@
           <w:tab w:val="left" w:pos="432"/>
         </w:tabs>
         <w:rPr>
-          <w:rFonts w:ascii="Arial" w:hAnsi="Arial" w:cs="Arial"/>
+          <w:rFonts w:asciiTheme="minorHAnsi" w:eastAsiaTheme="minorEastAsia" w:hAnsiTheme="minorHAnsi" w:cstheme="minorBidi"/>
+          <w:noProof/>
           <w:snapToGrid/>
-          <w:sz w:val="24"/>
-          <w:szCs w:val="24"/>
+          <w:sz w:val="22"/>
+          <w:szCs w:val="22"/>
+          <w:lang w:eastAsia="pt-BR"/>
         </w:rPr>
       </w:pPr>
       <w:r>
@@ -907,81 +791,67 @@
       </w:r>
       <w:r>
         <w:rPr>
-          <w:rFonts w:ascii="Arial" w:hAnsi="Arial" w:cs="Arial"/>
-          <w:sz w:val="24"/>
-          <w:szCs w:val="24"/>
+          <w:rFonts w:cs="Arial"/>
+          <w:noProof/>
         </w:rPr>
         <w:t>1.</w:t>
       </w:r>
       <w:r>
         <w:rPr>
-          <w:rFonts w:ascii="Arial" w:hAnsi="Arial" w:cs="Arial"/>
+          <w:rFonts w:asciiTheme="minorHAnsi" w:eastAsiaTheme="minorEastAsia" w:hAnsiTheme="minorHAnsi" w:cstheme="minorBidi"/>
+          <w:noProof/>
           <w:snapToGrid/>
-          <w:sz w:val="24"/>
-          <w:szCs w:val="24"/>
+          <w:sz w:val="22"/>
+          <w:szCs w:val="22"/>
+          <w:lang w:eastAsia="pt-BR"/>
         </w:rPr>
         <w:tab/>
       </w:r>
       <w:r>
         <w:rPr>
-          <w:rFonts w:ascii="Arial" w:hAnsi="Arial" w:cs="Arial"/>
-          <w:sz w:val="24"/>
-          <w:szCs w:val="24"/>
+          <w:rFonts w:cs="Arial"/>
+          <w:noProof/>
         </w:rPr>
         <w:t>Introdução</w:t>
       </w:r>
       <w:r>
         <w:rPr>
-          <w:rFonts w:ascii="Arial" w:hAnsi="Arial" w:cs="Arial"/>
-          <w:sz w:val="24"/>
-          <w:szCs w:val="24"/>
+          <w:noProof/>
         </w:rPr>
         <w:tab/>
       </w:r>
       <w:r>
         <w:rPr>
-          <w:rFonts w:ascii="Arial" w:hAnsi="Arial" w:cs="Arial"/>
-          <w:sz w:val="24"/>
-          <w:szCs w:val="24"/>
+          <w:noProof/>
         </w:rPr>
         <w:fldChar w:fldCharType="begin"/>
       </w:r>
       <w:r>
         <w:rPr>
-          <w:rFonts w:ascii="Arial" w:hAnsi="Arial" w:cs="Arial"/>
-          <w:sz w:val="24"/>
-          <w:szCs w:val="24"/>
-        </w:rPr>
-        <w:instrText xml:space="preserve"> PAGEREF _Toc18206175 \h </w:instrText>
-      </w:r>
-      <w:r>
-        <w:rPr>
-          <w:rFonts w:ascii="Arial" w:hAnsi="Arial" w:cs="Arial"/>
-          <w:sz w:val="24"/>
-          <w:szCs w:val="24"/>
-        </w:rPr>
-      </w:r>
-      <w:r>
-        <w:rPr>
-          <w:rFonts w:ascii="Arial" w:hAnsi="Arial" w:cs="Arial"/>
-          <w:sz w:val="24"/>
-          <w:szCs w:val="24"/>
+          <w:noProof/>
+        </w:rPr>
+        <w:instrText xml:space="preserve"> PAGEREF _Toc74944477 \h </w:instrText>
+      </w:r>
+      <w:r>
+        <w:rPr>
+          <w:noProof/>
+        </w:rPr>
+      </w:r>
+      <w:r>
+        <w:rPr>
+          <w:noProof/>
         </w:rPr>
         <w:fldChar w:fldCharType="separate"/>
       </w:r>
       <w:r>
         <w:rPr>
-          <w:rFonts w:ascii="Arial" w:hAnsi="Arial" w:cs="Arial"/>
-          <w:sz w:val="24"/>
-          <w:szCs w:val="24"/>
+          <w:noProof/>
         </w:rPr>
         <w:t>4</w:t>
       </w:r>
       <w:r>
         <w:rPr>
-          <w:rFonts w:ascii="Arial" w:hAnsi="Arial" w:cs="Arial"/>
-          <w:sz w:val="24"/>
-          <w:szCs w:val="24"/>
+          <w:noProof/>
         </w:rPr>
         <w:fldChar w:fldCharType="end"/>
       </w:r>
@@ -993,89 +863,77 @@
           <w:tab w:val="left" w:pos="1000"/>
         </w:tabs>
         <w:rPr>
-          <w:rFonts w:ascii="Arial" w:hAnsi="Arial" w:cs="Arial"/>
+          <w:rFonts w:asciiTheme="minorHAnsi" w:eastAsiaTheme="minorEastAsia" w:hAnsiTheme="minorHAnsi" w:cstheme="minorBidi"/>
+          <w:noProof/>
           <w:snapToGrid/>
-          <w:sz w:val="24"/>
-          <w:szCs w:val="24"/>
-        </w:rPr>
-      </w:pPr>
-      <w:r>
-        <w:rPr>
-          <w:rFonts w:ascii="Arial" w:hAnsi="Arial" w:cs="Arial"/>
-          <w:sz w:val="24"/>
-          <w:szCs w:val="24"/>
+          <w:sz w:val="22"/>
+          <w:szCs w:val="22"/>
+          <w:lang w:eastAsia="pt-BR"/>
+        </w:rPr>
+      </w:pPr>
+      <w:r>
+        <w:rPr>
+          <w:rFonts w:cs="Arial"/>
+          <w:noProof/>
         </w:rPr>
         <w:t>1.1</w:t>
       </w:r>
       <w:r>
         <w:rPr>
-          <w:rFonts w:ascii="Arial" w:hAnsi="Arial" w:cs="Arial"/>
+          <w:rFonts w:asciiTheme="minorHAnsi" w:eastAsiaTheme="minorEastAsia" w:hAnsiTheme="minorHAnsi" w:cstheme="minorBidi"/>
+          <w:noProof/>
           <w:snapToGrid/>
-          <w:sz w:val="24"/>
-          <w:szCs w:val="24"/>
+          <w:sz w:val="22"/>
+          <w:szCs w:val="22"/>
+          <w:lang w:eastAsia="pt-BR"/>
         </w:rPr>
         <w:tab/>
       </w:r>
       <w:r>
         <w:rPr>
-          <w:rFonts w:ascii="Arial" w:hAnsi="Arial" w:cs="Arial"/>
-          <w:sz w:val="24"/>
-          <w:szCs w:val="24"/>
+          <w:rFonts w:cs="Arial"/>
+          <w:noProof/>
         </w:rPr>
         <w:t>Finalidade</w:t>
       </w:r>
       <w:r>
         <w:rPr>
-          <w:rFonts w:ascii="Arial" w:hAnsi="Arial" w:cs="Arial"/>
-          <w:sz w:val="24"/>
-          <w:szCs w:val="24"/>
+          <w:noProof/>
         </w:rPr>
         <w:tab/>
       </w:r>
       <w:r>
         <w:rPr>
-          <w:rFonts w:ascii="Arial" w:hAnsi="Arial" w:cs="Arial"/>
-          <w:sz w:val="24"/>
-          <w:szCs w:val="24"/>
+          <w:noProof/>
         </w:rPr>
         <w:fldChar w:fldCharType="begin"/>
       </w:r>
       <w:r>
         <w:rPr>
-          <w:rFonts w:ascii="Arial" w:hAnsi="Arial" w:cs="Arial"/>
-          <w:sz w:val="24"/>
-          <w:szCs w:val="24"/>
-        </w:rPr>
-        <w:instrText xml:space="preserve"> PAGEREF _Toc18206176 \h </w:instrText>
-      </w:r>
-      <w:r>
-        <w:rPr>
-          <w:rFonts w:ascii="Arial" w:hAnsi="Arial" w:cs="Arial"/>
-          <w:sz w:val="24"/>
-          <w:szCs w:val="24"/>
-        </w:rPr>
-      </w:r>
-      <w:r>
-        <w:rPr>
-          <w:rFonts w:ascii="Arial" w:hAnsi="Arial" w:cs="Arial"/>
-          <w:sz w:val="24"/>
-          <w:szCs w:val="24"/>
+          <w:noProof/>
+        </w:rPr>
+        <w:instrText xml:space="preserve"> PAGEREF _Toc74944478 \h </w:instrText>
+      </w:r>
+      <w:r>
+        <w:rPr>
+          <w:noProof/>
+        </w:rPr>
+      </w:r>
+      <w:r>
+        <w:rPr>
+          <w:noProof/>
         </w:rPr>
         <w:fldChar w:fldCharType="separate"/>
       </w:r>
       <w:r>
         <w:rPr>
-          <w:rFonts w:ascii="Arial" w:hAnsi="Arial" w:cs="Arial"/>
-          <w:sz w:val="24"/>
-          <w:szCs w:val="24"/>
+          <w:noProof/>
         </w:rPr>
         <w:t>4</w:t>
       </w:r>
       <w:r>
         <w:rPr>
-          <w:rFonts w:ascii="Arial" w:hAnsi="Arial" w:cs="Arial"/>
-          <w:sz w:val="24"/>
-          <w:szCs w:val="24"/>
+          <w:noProof/>
         </w:rPr>
         <w:fldChar w:fldCharType="end"/>
       </w:r>
@@ -1087,89 +945,77 @@
           <w:tab w:val="left" w:pos="1000"/>
         </w:tabs>
         <w:rPr>
-          <w:rFonts w:ascii="Arial" w:hAnsi="Arial" w:cs="Arial"/>
+          <w:rFonts w:asciiTheme="minorHAnsi" w:eastAsiaTheme="minorEastAsia" w:hAnsiTheme="minorHAnsi" w:cstheme="minorBidi"/>
+          <w:noProof/>
           <w:snapToGrid/>
-          <w:sz w:val="24"/>
-          <w:szCs w:val="24"/>
-        </w:rPr>
-      </w:pPr>
-      <w:r>
-        <w:rPr>
-          <w:rFonts w:ascii="Arial" w:hAnsi="Arial" w:cs="Arial"/>
-          <w:sz w:val="24"/>
-          <w:szCs w:val="24"/>
+          <w:sz w:val="22"/>
+          <w:szCs w:val="22"/>
+          <w:lang w:eastAsia="pt-BR"/>
+        </w:rPr>
+      </w:pPr>
+      <w:r>
+        <w:rPr>
+          <w:rFonts w:cs="Arial"/>
+          <w:noProof/>
         </w:rPr>
         <w:t>1.2</w:t>
       </w:r>
       <w:r>
         <w:rPr>
-          <w:rFonts w:ascii="Arial" w:hAnsi="Arial" w:cs="Arial"/>
+          <w:rFonts w:asciiTheme="minorHAnsi" w:eastAsiaTheme="minorEastAsia" w:hAnsiTheme="minorHAnsi" w:cstheme="minorBidi"/>
+          <w:noProof/>
           <w:snapToGrid/>
-          <w:sz w:val="24"/>
-          <w:szCs w:val="24"/>
+          <w:sz w:val="22"/>
+          <w:szCs w:val="22"/>
+          <w:lang w:eastAsia="pt-BR"/>
         </w:rPr>
         <w:tab/>
       </w:r>
       <w:r>
         <w:rPr>
-          <w:rFonts w:ascii="Arial" w:hAnsi="Arial" w:cs="Arial"/>
-          <w:sz w:val="24"/>
-          <w:szCs w:val="24"/>
+          <w:rFonts w:cs="Arial"/>
+          <w:noProof/>
         </w:rPr>
         <w:t>Escopo</w:t>
       </w:r>
       <w:r>
         <w:rPr>
-          <w:rFonts w:ascii="Arial" w:hAnsi="Arial" w:cs="Arial"/>
-          <w:sz w:val="24"/>
-          <w:szCs w:val="24"/>
+          <w:noProof/>
         </w:rPr>
         <w:tab/>
       </w:r>
       <w:r>
         <w:rPr>
-          <w:rFonts w:ascii="Arial" w:hAnsi="Arial" w:cs="Arial"/>
-          <w:sz w:val="24"/>
-          <w:szCs w:val="24"/>
+          <w:noProof/>
         </w:rPr>
         <w:fldChar w:fldCharType="begin"/>
       </w:r>
       <w:r>
         <w:rPr>
-          <w:rFonts w:ascii="Arial" w:hAnsi="Arial" w:cs="Arial"/>
-          <w:sz w:val="24"/>
-          <w:szCs w:val="24"/>
-        </w:rPr>
-        <w:instrText xml:space="preserve"> PAGEREF _Toc18206177 \h </w:instrText>
-      </w:r>
-      <w:r>
-        <w:rPr>
-          <w:rFonts w:ascii="Arial" w:hAnsi="Arial" w:cs="Arial"/>
-          <w:sz w:val="24"/>
-          <w:szCs w:val="24"/>
-        </w:rPr>
-      </w:r>
-      <w:r>
-        <w:rPr>
-          <w:rFonts w:ascii="Arial" w:hAnsi="Arial" w:cs="Arial"/>
-          <w:sz w:val="24"/>
-          <w:szCs w:val="24"/>
+          <w:noProof/>
+        </w:rPr>
+        <w:instrText xml:space="preserve"> PAGEREF _Toc74944479 \h </w:instrText>
+      </w:r>
+      <w:r>
+        <w:rPr>
+          <w:noProof/>
+        </w:rPr>
+      </w:r>
+      <w:r>
+        <w:rPr>
+          <w:noProof/>
         </w:rPr>
         <w:fldChar w:fldCharType="separate"/>
       </w:r>
       <w:r>
         <w:rPr>
-          <w:rFonts w:ascii="Arial" w:hAnsi="Arial" w:cs="Arial"/>
-          <w:sz w:val="24"/>
-          <w:szCs w:val="24"/>
+          <w:noProof/>
         </w:rPr>
         <w:t>4</w:t>
       </w:r>
       <w:r>
         <w:rPr>
-          <w:rFonts w:ascii="Arial" w:hAnsi="Arial" w:cs="Arial"/>
-          <w:sz w:val="24"/>
-          <w:szCs w:val="24"/>
+          <w:noProof/>
         </w:rPr>
         <w:fldChar w:fldCharType="end"/>
       </w:r>
@@ -1181,89 +1027,77 @@
           <w:tab w:val="left" w:pos="1000"/>
         </w:tabs>
         <w:rPr>
-          <w:rFonts w:ascii="Arial" w:hAnsi="Arial" w:cs="Arial"/>
+          <w:rFonts w:asciiTheme="minorHAnsi" w:eastAsiaTheme="minorEastAsia" w:hAnsiTheme="minorHAnsi" w:cstheme="minorBidi"/>
+          <w:noProof/>
           <w:snapToGrid/>
-          <w:sz w:val="24"/>
-          <w:szCs w:val="24"/>
-        </w:rPr>
-      </w:pPr>
-      <w:r>
-        <w:rPr>
-          <w:rFonts w:ascii="Arial" w:hAnsi="Arial" w:cs="Arial"/>
-          <w:sz w:val="24"/>
-          <w:szCs w:val="24"/>
+          <w:sz w:val="22"/>
+          <w:szCs w:val="22"/>
+          <w:lang w:eastAsia="pt-BR"/>
+        </w:rPr>
+      </w:pPr>
+      <w:r>
+        <w:rPr>
+          <w:rFonts w:cs="Arial"/>
+          <w:noProof/>
         </w:rPr>
         <w:t>1.3</w:t>
       </w:r>
       <w:r>
         <w:rPr>
-          <w:rFonts w:ascii="Arial" w:hAnsi="Arial" w:cs="Arial"/>
+          <w:rFonts w:asciiTheme="minorHAnsi" w:eastAsiaTheme="minorEastAsia" w:hAnsiTheme="minorHAnsi" w:cstheme="minorBidi"/>
+          <w:noProof/>
           <w:snapToGrid/>
-          <w:sz w:val="24"/>
-          <w:szCs w:val="24"/>
+          <w:sz w:val="22"/>
+          <w:szCs w:val="22"/>
+          <w:lang w:eastAsia="pt-BR"/>
         </w:rPr>
         <w:tab/>
       </w:r>
       <w:r>
         <w:rPr>
-          <w:rFonts w:ascii="Arial" w:hAnsi="Arial" w:cs="Arial"/>
-          <w:sz w:val="24"/>
-          <w:szCs w:val="24"/>
+          <w:rFonts w:cs="Arial"/>
+          <w:noProof/>
         </w:rPr>
         <w:t>Definições, Acrônimos e Abreviações</w:t>
       </w:r>
       <w:r>
         <w:rPr>
-          <w:rFonts w:ascii="Arial" w:hAnsi="Arial" w:cs="Arial"/>
-          <w:sz w:val="24"/>
-          <w:szCs w:val="24"/>
+          <w:noProof/>
         </w:rPr>
         <w:tab/>
       </w:r>
       <w:r>
         <w:rPr>
-          <w:rFonts w:ascii="Arial" w:hAnsi="Arial" w:cs="Arial"/>
-          <w:sz w:val="24"/>
-          <w:szCs w:val="24"/>
+          <w:noProof/>
         </w:rPr>
         <w:fldChar w:fldCharType="begin"/>
       </w:r>
       <w:r>
         <w:rPr>
-          <w:rFonts w:ascii="Arial" w:hAnsi="Arial" w:cs="Arial"/>
-          <w:sz w:val="24"/>
-          <w:szCs w:val="24"/>
-        </w:rPr>
-        <w:instrText xml:space="preserve"> PAGEREF _Toc18206178 \h </w:instrText>
-      </w:r>
-      <w:r>
-        <w:rPr>
-          <w:rFonts w:ascii="Arial" w:hAnsi="Arial" w:cs="Arial"/>
-          <w:sz w:val="24"/>
-          <w:szCs w:val="24"/>
-        </w:rPr>
-      </w:r>
-      <w:r>
-        <w:rPr>
-          <w:rFonts w:ascii="Arial" w:hAnsi="Arial" w:cs="Arial"/>
-          <w:sz w:val="24"/>
-          <w:szCs w:val="24"/>
+          <w:noProof/>
+        </w:rPr>
+        <w:instrText xml:space="preserve"> PAGEREF _Toc74944480 \h </w:instrText>
+      </w:r>
+      <w:r>
+        <w:rPr>
+          <w:noProof/>
+        </w:rPr>
+      </w:r>
+      <w:r>
+        <w:rPr>
+          <w:noProof/>
         </w:rPr>
         <w:fldChar w:fldCharType="separate"/>
       </w:r>
       <w:r>
         <w:rPr>
-          <w:rFonts w:ascii="Arial" w:hAnsi="Arial" w:cs="Arial"/>
-          <w:sz w:val="24"/>
-          <w:szCs w:val="24"/>
+          <w:noProof/>
         </w:rPr>
         <w:t>4</w:t>
       </w:r>
       <w:r>
         <w:rPr>
-          <w:rFonts w:ascii="Arial" w:hAnsi="Arial" w:cs="Arial"/>
-          <w:sz w:val="24"/>
-          <w:szCs w:val="24"/>
+          <w:noProof/>
         </w:rPr>
         <w:fldChar w:fldCharType="end"/>
       </w:r>
@@ -1275,89 +1109,77 @@
           <w:tab w:val="left" w:pos="1000"/>
         </w:tabs>
         <w:rPr>
-          <w:rFonts w:ascii="Arial" w:hAnsi="Arial" w:cs="Arial"/>
+          <w:rFonts w:asciiTheme="minorHAnsi" w:eastAsiaTheme="minorEastAsia" w:hAnsiTheme="minorHAnsi" w:cstheme="minorBidi"/>
+          <w:noProof/>
           <w:snapToGrid/>
-          <w:sz w:val="24"/>
-          <w:szCs w:val="24"/>
-        </w:rPr>
-      </w:pPr>
-      <w:r>
-        <w:rPr>
-          <w:rFonts w:ascii="Arial" w:hAnsi="Arial" w:cs="Arial"/>
-          <w:sz w:val="24"/>
-          <w:szCs w:val="24"/>
+          <w:sz w:val="22"/>
+          <w:szCs w:val="22"/>
+          <w:lang w:eastAsia="pt-BR"/>
+        </w:rPr>
+      </w:pPr>
+      <w:r>
+        <w:rPr>
+          <w:rFonts w:cs="Arial"/>
+          <w:noProof/>
         </w:rPr>
         <w:t>1.4</w:t>
       </w:r>
       <w:r>
         <w:rPr>
-          <w:rFonts w:ascii="Arial" w:hAnsi="Arial" w:cs="Arial"/>
+          <w:rFonts w:asciiTheme="minorHAnsi" w:eastAsiaTheme="minorEastAsia" w:hAnsiTheme="minorHAnsi" w:cstheme="minorBidi"/>
+          <w:noProof/>
           <w:snapToGrid/>
-          <w:sz w:val="24"/>
-          <w:szCs w:val="24"/>
+          <w:sz w:val="22"/>
+          <w:szCs w:val="22"/>
+          <w:lang w:eastAsia="pt-BR"/>
         </w:rPr>
         <w:tab/>
       </w:r>
       <w:r>
         <w:rPr>
-          <w:rFonts w:ascii="Arial" w:hAnsi="Arial" w:cs="Arial"/>
-          <w:sz w:val="24"/>
-          <w:szCs w:val="24"/>
+          <w:rFonts w:cs="Arial"/>
+          <w:noProof/>
         </w:rPr>
         <w:t>Referências</w:t>
       </w:r>
       <w:r>
         <w:rPr>
-          <w:rFonts w:ascii="Arial" w:hAnsi="Arial" w:cs="Arial"/>
-          <w:sz w:val="24"/>
-          <w:szCs w:val="24"/>
+          <w:noProof/>
         </w:rPr>
         <w:tab/>
       </w:r>
       <w:r>
         <w:rPr>
-          <w:rFonts w:ascii="Arial" w:hAnsi="Arial" w:cs="Arial"/>
-          <w:sz w:val="24"/>
-          <w:szCs w:val="24"/>
+          <w:noProof/>
         </w:rPr>
         <w:fldChar w:fldCharType="begin"/>
       </w:r>
       <w:r>
         <w:rPr>
-          <w:rFonts w:ascii="Arial" w:hAnsi="Arial" w:cs="Arial"/>
-          <w:sz w:val="24"/>
-          <w:szCs w:val="24"/>
-        </w:rPr>
-        <w:instrText xml:space="preserve"> PAGEREF _Toc18206179 \h </w:instrText>
-      </w:r>
-      <w:r>
-        <w:rPr>
-          <w:rFonts w:ascii="Arial" w:hAnsi="Arial" w:cs="Arial"/>
-          <w:sz w:val="24"/>
-          <w:szCs w:val="24"/>
-        </w:rPr>
-      </w:r>
-      <w:r>
-        <w:rPr>
-          <w:rFonts w:ascii="Arial" w:hAnsi="Arial" w:cs="Arial"/>
-          <w:sz w:val="24"/>
-          <w:szCs w:val="24"/>
+          <w:noProof/>
+        </w:rPr>
+        <w:instrText xml:space="preserve"> PAGEREF _Toc74944481 \h </w:instrText>
+      </w:r>
+      <w:r>
+        <w:rPr>
+          <w:noProof/>
+        </w:rPr>
+      </w:r>
+      <w:r>
+        <w:rPr>
+          <w:noProof/>
         </w:rPr>
         <w:fldChar w:fldCharType="separate"/>
       </w:r>
       <w:r>
         <w:rPr>
-          <w:rFonts w:ascii="Arial" w:hAnsi="Arial" w:cs="Arial"/>
-          <w:sz w:val="24"/>
-          <w:szCs w:val="24"/>
+          <w:noProof/>
         </w:rPr>
         <w:t>4</w:t>
       </w:r>
       <w:r>
         <w:rPr>
-          <w:rFonts w:ascii="Arial" w:hAnsi="Arial" w:cs="Arial"/>
-          <w:sz w:val="24"/>
-          <w:szCs w:val="24"/>
+          <w:noProof/>
         </w:rPr>
         <w:fldChar w:fldCharType="end"/>
       </w:r>
@@ -1369,97 +1191,77 @@
           <w:tab w:val="left" w:pos="1000"/>
         </w:tabs>
         <w:rPr>
-          <w:rFonts w:ascii="Arial" w:hAnsi="Arial" w:cs="Arial"/>
+          <w:rFonts w:asciiTheme="minorHAnsi" w:eastAsiaTheme="minorEastAsia" w:hAnsiTheme="minorHAnsi" w:cstheme="minorBidi"/>
+          <w:noProof/>
           <w:snapToGrid/>
-          <w:sz w:val="24"/>
-          <w:szCs w:val="24"/>
-        </w:rPr>
-      </w:pPr>
-      <w:r>
-        <w:rPr>
-          <w:rFonts w:ascii="Arial" w:hAnsi="Arial" w:cs="Arial"/>
-          <w:sz w:val="24"/>
-          <w:szCs w:val="24"/>
+          <w:sz w:val="22"/>
+          <w:szCs w:val="22"/>
+          <w:lang w:eastAsia="pt-BR"/>
+        </w:rPr>
+      </w:pPr>
+      <w:r>
+        <w:rPr>
+          <w:rFonts w:cs="Arial"/>
+          <w:noProof/>
         </w:rPr>
         <w:t>1.5</w:t>
       </w:r>
       <w:r>
         <w:rPr>
-          <w:rFonts w:ascii="Arial" w:hAnsi="Arial" w:cs="Arial"/>
+          <w:rFonts w:asciiTheme="minorHAnsi" w:eastAsiaTheme="minorEastAsia" w:hAnsiTheme="minorHAnsi" w:cstheme="minorBidi"/>
+          <w:noProof/>
           <w:snapToGrid/>
-          <w:sz w:val="24"/>
-          <w:szCs w:val="24"/>
+          <w:sz w:val="22"/>
+          <w:szCs w:val="22"/>
+          <w:lang w:eastAsia="pt-BR"/>
         </w:rPr>
         <w:tab/>
       </w:r>
       <w:r>
         <w:rPr>
-          <w:rFonts w:ascii="Arial" w:hAnsi="Arial" w:cs="Arial"/>
-          <w:sz w:val="24"/>
-          <w:szCs w:val="24"/>
+          <w:rFonts w:cs="Arial"/>
+          <w:noProof/>
         </w:rPr>
         <w:t>Visão Geral</w:t>
       </w:r>
       <w:r>
         <w:rPr>
-          <w:rFonts w:ascii="Arial" w:hAnsi="Arial" w:cs="Arial"/>
-          <w:sz w:val="24"/>
-          <w:szCs w:val="24"/>
+          <w:noProof/>
         </w:rPr>
         <w:tab/>
       </w:r>
       <w:r>
         <w:rPr>
-          <w:rFonts w:ascii="Arial" w:hAnsi="Arial" w:cs="Arial"/>
-          <w:sz w:val="24"/>
-          <w:szCs w:val="24"/>
+          <w:noProof/>
         </w:rPr>
         <w:fldChar w:fldCharType="begin"/>
       </w:r>
       <w:r>
         <w:rPr>
-          <w:rFonts w:ascii="Arial" w:hAnsi="Arial" w:cs="Arial"/>
-          <w:sz w:val="24"/>
-          <w:szCs w:val="24"/>
-        </w:rPr>
-        <w:instrText xml:space="preserve"> P</w:instrText>
-      </w:r>
-      <w:r>
-        <w:rPr>
-          <w:rFonts w:ascii="Arial" w:hAnsi="Arial" w:cs="Arial"/>
-          <w:sz w:val="24"/>
-          <w:szCs w:val="24"/>
-        </w:rPr>
-        <w:instrText xml:space="preserve">AGEREF _Toc18206180 \h </w:instrText>
-      </w:r>
-      <w:r>
-        <w:rPr>
-          <w:rFonts w:ascii="Arial" w:hAnsi="Arial" w:cs="Arial"/>
-          <w:sz w:val="24"/>
-          <w:szCs w:val="24"/>
-        </w:rPr>
-      </w:r>
-      <w:r>
-        <w:rPr>
-          <w:rFonts w:ascii="Arial" w:hAnsi="Arial" w:cs="Arial"/>
-          <w:sz w:val="24"/>
-          <w:szCs w:val="24"/>
+          <w:noProof/>
+        </w:rPr>
+        <w:instrText xml:space="preserve"> PAGEREF _Toc74944482 \h </w:instrText>
+      </w:r>
+      <w:r>
+        <w:rPr>
+          <w:noProof/>
+        </w:rPr>
+      </w:r>
+      <w:r>
+        <w:rPr>
+          <w:noProof/>
         </w:rPr>
         <w:fldChar w:fldCharType="separate"/>
       </w:r>
       <w:r>
         <w:rPr>
-          <w:rFonts w:ascii="Arial" w:hAnsi="Arial" w:cs="Arial"/>
-          <w:sz w:val="24"/>
-          <w:szCs w:val="24"/>
+          <w:noProof/>
         </w:rPr>
         <w:t>4</w:t>
       </w:r>
       <w:r>
         <w:rPr>
-          <w:rFonts w:ascii="Arial" w:hAnsi="Arial" w:cs="Arial"/>
-          <w:sz w:val="24"/>
-          <w:szCs w:val="24"/>
+          <w:noProof/>
         </w:rPr>
         <w:fldChar w:fldCharType="end"/>
       </w:r>
@@ -1471,89 +1273,77 @@
           <w:tab w:val="left" w:pos="432"/>
         </w:tabs>
         <w:rPr>
-          <w:rFonts w:ascii="Arial" w:hAnsi="Arial" w:cs="Arial"/>
+          <w:rFonts w:asciiTheme="minorHAnsi" w:eastAsiaTheme="minorEastAsia" w:hAnsiTheme="minorHAnsi" w:cstheme="minorBidi"/>
+          <w:noProof/>
           <w:snapToGrid/>
-          <w:sz w:val="24"/>
-          <w:szCs w:val="24"/>
-        </w:rPr>
-      </w:pPr>
-      <w:r>
-        <w:rPr>
-          <w:rFonts w:ascii="Arial" w:hAnsi="Arial" w:cs="Arial"/>
-          <w:sz w:val="24"/>
-          <w:szCs w:val="24"/>
+          <w:sz w:val="22"/>
+          <w:szCs w:val="22"/>
+          <w:lang w:eastAsia="pt-BR"/>
+        </w:rPr>
+      </w:pPr>
+      <w:r>
+        <w:rPr>
+          <w:rFonts w:cs="Arial"/>
+          <w:noProof/>
         </w:rPr>
         <w:t>2.</w:t>
       </w:r>
       <w:r>
         <w:rPr>
-          <w:rFonts w:ascii="Arial" w:hAnsi="Arial" w:cs="Arial"/>
+          <w:rFonts w:asciiTheme="minorHAnsi" w:eastAsiaTheme="minorEastAsia" w:hAnsiTheme="minorHAnsi" w:cstheme="minorBidi"/>
+          <w:noProof/>
           <w:snapToGrid/>
-          <w:sz w:val="24"/>
-          <w:szCs w:val="24"/>
+          <w:sz w:val="22"/>
+          <w:szCs w:val="22"/>
+          <w:lang w:eastAsia="pt-BR"/>
         </w:rPr>
         <w:tab/>
       </w:r>
       <w:r>
         <w:rPr>
-          <w:rFonts w:ascii="Arial" w:hAnsi="Arial" w:cs="Arial"/>
-          <w:sz w:val="24"/>
-          <w:szCs w:val="24"/>
+          <w:rFonts w:cs="Arial"/>
+          <w:noProof/>
         </w:rPr>
         <w:t>Representação Arquitetural</w:t>
       </w:r>
       <w:r>
         <w:rPr>
-          <w:rFonts w:ascii="Arial" w:hAnsi="Arial" w:cs="Arial"/>
-          <w:sz w:val="24"/>
-          <w:szCs w:val="24"/>
+          <w:noProof/>
         </w:rPr>
         <w:tab/>
       </w:r>
       <w:r>
         <w:rPr>
-          <w:rFonts w:ascii="Arial" w:hAnsi="Arial" w:cs="Arial"/>
-          <w:sz w:val="24"/>
-          <w:szCs w:val="24"/>
+          <w:noProof/>
         </w:rPr>
         <w:fldChar w:fldCharType="begin"/>
       </w:r>
       <w:r>
         <w:rPr>
-          <w:rFonts w:ascii="Arial" w:hAnsi="Arial" w:cs="Arial"/>
-          <w:sz w:val="24"/>
-          <w:szCs w:val="24"/>
-        </w:rPr>
-        <w:instrText xml:space="preserve"> PAGEREF _Toc18206181 \h </w:instrText>
-      </w:r>
-      <w:r>
-        <w:rPr>
-          <w:rFonts w:ascii="Arial" w:hAnsi="Arial" w:cs="Arial"/>
-          <w:sz w:val="24"/>
-          <w:szCs w:val="24"/>
-        </w:rPr>
-      </w:r>
-      <w:r>
-        <w:rPr>
-          <w:rFonts w:ascii="Arial" w:hAnsi="Arial" w:cs="Arial"/>
-          <w:sz w:val="24"/>
-          <w:szCs w:val="24"/>
+          <w:noProof/>
+        </w:rPr>
+        <w:instrText xml:space="preserve"> PAGEREF _Toc74944483 \h </w:instrText>
+      </w:r>
+      <w:r>
+        <w:rPr>
+          <w:noProof/>
+        </w:rPr>
+      </w:r>
+      <w:r>
+        <w:rPr>
+          <w:noProof/>
         </w:rPr>
         <w:fldChar w:fldCharType="separate"/>
       </w:r>
       <w:r>
         <w:rPr>
-          <w:rFonts w:ascii="Arial" w:hAnsi="Arial" w:cs="Arial"/>
-          <w:sz w:val="24"/>
-          <w:szCs w:val="24"/>
-        </w:rPr>
-        <w:t>4</w:t>
-      </w:r>
-      <w:r>
-        <w:rPr>
-          <w:rFonts w:ascii="Arial" w:hAnsi="Arial" w:cs="Arial"/>
-          <w:sz w:val="24"/>
-          <w:szCs w:val="24"/>
+          <w:noProof/>
+        </w:rPr>
+        <w:t>5</w:t>
+      </w:r>
+      <w:r>
+        <w:rPr>
+          <w:noProof/>
         </w:rPr>
         <w:fldChar w:fldCharType="end"/>
       </w:r>
@@ -1565,89 +1355,77 @@
           <w:tab w:val="left" w:pos="432"/>
         </w:tabs>
         <w:rPr>
-          <w:rFonts w:ascii="Arial" w:hAnsi="Arial" w:cs="Arial"/>
+          <w:rFonts w:asciiTheme="minorHAnsi" w:eastAsiaTheme="minorEastAsia" w:hAnsiTheme="minorHAnsi" w:cstheme="minorBidi"/>
+          <w:noProof/>
           <w:snapToGrid/>
-          <w:sz w:val="24"/>
-          <w:szCs w:val="24"/>
-        </w:rPr>
-      </w:pPr>
-      <w:r>
-        <w:rPr>
-          <w:rFonts w:ascii="Arial" w:hAnsi="Arial" w:cs="Arial"/>
-          <w:sz w:val="24"/>
-          <w:szCs w:val="24"/>
+          <w:sz w:val="22"/>
+          <w:szCs w:val="22"/>
+          <w:lang w:eastAsia="pt-BR"/>
+        </w:rPr>
+      </w:pPr>
+      <w:r>
+        <w:rPr>
+          <w:rFonts w:cs="Arial"/>
+          <w:noProof/>
         </w:rPr>
         <w:t>3.</w:t>
       </w:r>
       <w:r>
         <w:rPr>
-          <w:rFonts w:ascii="Arial" w:hAnsi="Arial" w:cs="Arial"/>
+          <w:rFonts w:asciiTheme="minorHAnsi" w:eastAsiaTheme="minorEastAsia" w:hAnsiTheme="minorHAnsi" w:cstheme="minorBidi"/>
+          <w:noProof/>
           <w:snapToGrid/>
-          <w:sz w:val="24"/>
-          <w:szCs w:val="24"/>
+          <w:sz w:val="22"/>
+          <w:szCs w:val="22"/>
+          <w:lang w:eastAsia="pt-BR"/>
         </w:rPr>
         <w:tab/>
       </w:r>
       <w:r>
         <w:rPr>
-          <w:rFonts w:ascii="Arial" w:hAnsi="Arial" w:cs="Arial"/>
-          <w:sz w:val="24"/>
-          <w:szCs w:val="24"/>
+          <w:rFonts w:cs="Arial"/>
+          <w:noProof/>
         </w:rPr>
         <w:t>Metas e Restrições da Arquitetura</w:t>
       </w:r>
       <w:r>
         <w:rPr>
-          <w:rFonts w:ascii="Arial" w:hAnsi="Arial" w:cs="Arial"/>
-          <w:sz w:val="24"/>
-          <w:szCs w:val="24"/>
+          <w:noProof/>
         </w:rPr>
         <w:tab/>
       </w:r>
       <w:r>
         <w:rPr>
-          <w:rFonts w:ascii="Arial" w:hAnsi="Arial" w:cs="Arial"/>
-          <w:sz w:val="24"/>
-          <w:szCs w:val="24"/>
+          <w:noProof/>
         </w:rPr>
         <w:fldChar w:fldCharType="begin"/>
       </w:r>
       <w:r>
         <w:rPr>
-          <w:rFonts w:ascii="Arial" w:hAnsi="Arial" w:cs="Arial"/>
-          <w:sz w:val="24"/>
-          <w:szCs w:val="24"/>
-        </w:rPr>
-        <w:instrText xml:space="preserve"> PAGEREF _Toc18206182 \h </w:instrText>
-      </w:r>
-      <w:r>
-        <w:rPr>
-          <w:rFonts w:ascii="Arial" w:hAnsi="Arial" w:cs="Arial"/>
-          <w:sz w:val="24"/>
-          <w:szCs w:val="24"/>
-        </w:rPr>
-      </w:r>
-      <w:r>
-        <w:rPr>
-          <w:rFonts w:ascii="Arial" w:hAnsi="Arial" w:cs="Arial"/>
-          <w:sz w:val="24"/>
-          <w:szCs w:val="24"/>
+          <w:noProof/>
+        </w:rPr>
+        <w:instrText xml:space="preserve"> PAGEREF _Toc74944484 \h </w:instrText>
+      </w:r>
+      <w:r>
+        <w:rPr>
+          <w:noProof/>
+        </w:rPr>
+      </w:r>
+      <w:r>
+        <w:rPr>
+          <w:noProof/>
         </w:rPr>
         <w:fldChar w:fldCharType="separate"/>
       </w:r>
       <w:r>
         <w:rPr>
-          <w:rFonts w:ascii="Arial" w:hAnsi="Arial" w:cs="Arial"/>
-          <w:sz w:val="24"/>
-          <w:szCs w:val="24"/>
-        </w:rPr>
-        <w:t>4</w:t>
-      </w:r>
-      <w:r>
-        <w:rPr>
-          <w:rFonts w:ascii="Arial" w:hAnsi="Arial" w:cs="Arial"/>
-          <w:sz w:val="24"/>
-          <w:szCs w:val="24"/>
+          <w:noProof/>
+        </w:rPr>
+        <w:t>5</w:t>
+      </w:r>
+      <w:r>
+        <w:rPr>
+          <w:noProof/>
         </w:rPr>
         <w:fldChar w:fldCharType="end"/>
       </w:r>
@@ -1659,89 +1437,77 @@
           <w:tab w:val="left" w:pos="432"/>
         </w:tabs>
         <w:rPr>
-          <w:rFonts w:ascii="Arial" w:hAnsi="Arial" w:cs="Arial"/>
+          <w:rFonts w:asciiTheme="minorHAnsi" w:eastAsiaTheme="minorEastAsia" w:hAnsiTheme="minorHAnsi" w:cstheme="minorBidi"/>
+          <w:noProof/>
           <w:snapToGrid/>
-          <w:sz w:val="24"/>
-          <w:szCs w:val="24"/>
-        </w:rPr>
-      </w:pPr>
-      <w:r>
-        <w:rPr>
-          <w:rFonts w:ascii="Arial" w:hAnsi="Arial" w:cs="Arial"/>
-          <w:sz w:val="24"/>
-          <w:szCs w:val="24"/>
+          <w:sz w:val="22"/>
+          <w:szCs w:val="22"/>
+          <w:lang w:eastAsia="pt-BR"/>
+        </w:rPr>
+      </w:pPr>
+      <w:r>
+        <w:rPr>
+          <w:rFonts w:cs="Arial"/>
+          <w:noProof/>
         </w:rPr>
         <w:t>4.</w:t>
       </w:r>
       <w:r>
         <w:rPr>
-          <w:rFonts w:ascii="Arial" w:hAnsi="Arial" w:cs="Arial"/>
+          <w:rFonts w:asciiTheme="minorHAnsi" w:eastAsiaTheme="minorEastAsia" w:hAnsiTheme="minorHAnsi" w:cstheme="minorBidi"/>
+          <w:noProof/>
           <w:snapToGrid/>
-          <w:sz w:val="24"/>
-          <w:szCs w:val="24"/>
+          <w:sz w:val="22"/>
+          <w:szCs w:val="22"/>
+          <w:lang w:eastAsia="pt-BR"/>
         </w:rPr>
         <w:tab/>
       </w:r>
       <w:r>
         <w:rPr>
-          <w:rFonts w:ascii="Arial" w:hAnsi="Arial" w:cs="Arial"/>
-          <w:sz w:val="24"/>
-          <w:szCs w:val="24"/>
+          <w:rFonts w:cs="Arial"/>
+          <w:noProof/>
         </w:rPr>
         <w:t>Visão de Casos de Uso</w:t>
       </w:r>
       <w:r>
         <w:rPr>
-          <w:rFonts w:ascii="Arial" w:hAnsi="Arial" w:cs="Arial"/>
-          <w:sz w:val="24"/>
-          <w:szCs w:val="24"/>
+          <w:noProof/>
         </w:rPr>
         <w:tab/>
       </w:r>
       <w:r>
         <w:rPr>
-          <w:rFonts w:ascii="Arial" w:hAnsi="Arial" w:cs="Arial"/>
-          <w:sz w:val="24"/>
-          <w:szCs w:val="24"/>
+          <w:noProof/>
         </w:rPr>
         <w:fldChar w:fldCharType="begin"/>
       </w:r>
       <w:r>
         <w:rPr>
-          <w:rFonts w:ascii="Arial" w:hAnsi="Arial" w:cs="Arial"/>
-          <w:sz w:val="24"/>
-          <w:szCs w:val="24"/>
-        </w:rPr>
-        <w:instrText xml:space="preserve"> PAGEREF _Toc18206183 \h </w:instrText>
-      </w:r>
-      <w:r>
-        <w:rPr>
-          <w:rFonts w:ascii="Arial" w:hAnsi="Arial" w:cs="Arial"/>
-          <w:sz w:val="24"/>
-          <w:szCs w:val="24"/>
-        </w:rPr>
-      </w:r>
-      <w:r>
-        <w:rPr>
-          <w:rFonts w:ascii="Arial" w:hAnsi="Arial" w:cs="Arial"/>
-          <w:sz w:val="24"/>
-          <w:szCs w:val="24"/>
+          <w:noProof/>
+        </w:rPr>
+        <w:instrText xml:space="preserve"> PAGEREF _Toc74944485 \h </w:instrText>
+      </w:r>
+      <w:r>
+        <w:rPr>
+          <w:noProof/>
+        </w:rPr>
+      </w:r>
+      <w:r>
+        <w:rPr>
+          <w:noProof/>
         </w:rPr>
         <w:fldChar w:fldCharType="separate"/>
       </w:r>
       <w:r>
         <w:rPr>
-          <w:rFonts w:ascii="Arial" w:hAnsi="Arial" w:cs="Arial"/>
-          <w:sz w:val="24"/>
-          <w:szCs w:val="24"/>
-        </w:rPr>
-        <w:t>5</w:t>
-      </w:r>
-      <w:r>
-        <w:rPr>
-          <w:rFonts w:ascii="Arial" w:hAnsi="Arial" w:cs="Arial"/>
-          <w:sz w:val="24"/>
-          <w:szCs w:val="24"/>
+          <w:noProof/>
+        </w:rPr>
+        <w:t>6</w:t>
+      </w:r>
+      <w:r>
+        <w:rPr>
+          <w:noProof/>
         </w:rPr>
         <w:fldChar w:fldCharType="end"/>
       </w:r>
@@ -1753,97 +1519,159 @@
           <w:tab w:val="left" w:pos="1000"/>
         </w:tabs>
         <w:rPr>
-          <w:rFonts w:ascii="Arial" w:hAnsi="Arial" w:cs="Arial"/>
+          <w:rFonts w:asciiTheme="minorHAnsi" w:eastAsiaTheme="minorEastAsia" w:hAnsiTheme="minorHAnsi" w:cstheme="minorBidi"/>
+          <w:noProof/>
           <w:snapToGrid/>
-          <w:sz w:val="24"/>
-          <w:szCs w:val="24"/>
-        </w:rPr>
-      </w:pPr>
-      <w:r>
-        <w:rPr>
-          <w:rFonts w:ascii="Arial" w:hAnsi="Arial" w:cs="Arial"/>
-          <w:sz w:val="24"/>
-          <w:szCs w:val="24"/>
+          <w:sz w:val="22"/>
+          <w:szCs w:val="22"/>
+          <w:lang w:eastAsia="pt-BR"/>
+        </w:rPr>
+      </w:pPr>
+      <w:r>
+        <w:rPr>
+          <w:rFonts w:cs="Arial"/>
+          <w:noProof/>
         </w:rPr>
         <w:t>4.1</w:t>
       </w:r>
       <w:r>
         <w:rPr>
-          <w:rFonts w:ascii="Arial" w:hAnsi="Arial" w:cs="Arial"/>
+          <w:rFonts w:asciiTheme="minorHAnsi" w:eastAsiaTheme="minorEastAsia" w:hAnsiTheme="minorHAnsi" w:cstheme="minorBidi"/>
+          <w:noProof/>
           <w:snapToGrid/>
-          <w:sz w:val="24"/>
-          <w:szCs w:val="24"/>
+          <w:sz w:val="22"/>
+          <w:szCs w:val="22"/>
+          <w:lang w:eastAsia="pt-BR"/>
         </w:rPr>
         <w:tab/>
       </w:r>
       <w:r>
         <w:rPr>
-          <w:rFonts w:ascii="Arial" w:hAnsi="Arial" w:cs="Arial"/>
-          <w:sz w:val="24"/>
-          <w:szCs w:val="24"/>
+          <w:rFonts w:cs="Arial"/>
+          <w:noProof/>
         </w:rPr>
         <w:t>Realizações de Casos de Uso</w:t>
       </w:r>
       <w:r>
         <w:rPr>
-          <w:rFonts w:ascii="Arial" w:hAnsi="Arial" w:cs="Arial"/>
-          <w:sz w:val="24"/>
-          <w:szCs w:val="24"/>
+          <w:noProof/>
         </w:rPr>
         <w:tab/>
       </w:r>
       <w:r>
         <w:rPr>
-          <w:rFonts w:ascii="Arial" w:hAnsi="Arial" w:cs="Arial"/>
-          <w:sz w:val="24"/>
-          <w:szCs w:val="24"/>
+          <w:noProof/>
         </w:rPr>
         <w:fldChar w:fldCharType="begin"/>
       </w:r>
       <w:r>
         <w:rPr>
-          <w:rFonts w:ascii="Arial" w:hAnsi="Arial" w:cs="Arial"/>
-          <w:sz w:val="24"/>
-          <w:szCs w:val="24"/>
-        </w:rPr>
-        <w:instrText xml:space="preserve"> PAGEREF _</w:instrText>
-      </w:r>
-      <w:r>
-        <w:rPr>
-          <w:rFonts w:ascii="Arial" w:hAnsi="Arial" w:cs="Arial"/>
-          <w:sz w:val="24"/>
-          <w:szCs w:val="24"/>
-        </w:rPr>
-        <w:instrText xml:space="preserve">Toc18206184 \h </w:instrText>
-      </w:r>
-      <w:r>
-        <w:rPr>
-          <w:rFonts w:ascii="Arial" w:hAnsi="Arial" w:cs="Arial"/>
-          <w:sz w:val="24"/>
-          <w:szCs w:val="24"/>
-        </w:rPr>
-      </w:r>
-      <w:r>
-        <w:rPr>
-          <w:rFonts w:ascii="Arial" w:hAnsi="Arial" w:cs="Arial"/>
-          <w:sz w:val="24"/>
-          <w:szCs w:val="24"/>
+          <w:noProof/>
+        </w:rPr>
+        <w:instrText xml:space="preserve"> PAGEREF _Toc74944486 \h </w:instrText>
+      </w:r>
+      <w:r>
+        <w:rPr>
+          <w:noProof/>
+        </w:rPr>
+      </w:r>
+      <w:r>
+        <w:rPr>
+          <w:noProof/>
         </w:rPr>
         <w:fldChar w:fldCharType="separate"/>
       </w:r>
       <w:r>
         <w:rPr>
-          <w:rFonts w:ascii="Arial" w:hAnsi="Arial" w:cs="Arial"/>
-          <w:sz w:val="24"/>
-          <w:szCs w:val="24"/>
-        </w:rPr>
-        <w:t>5</w:t>
-      </w:r>
-      <w:r>
-        <w:rPr>
-          <w:rFonts w:ascii="Arial" w:hAnsi="Arial" w:cs="Arial"/>
-          <w:sz w:val="24"/>
-          <w:szCs w:val="24"/>
+          <w:noProof/>
+        </w:rPr>
+        <w:t>6</w:t>
+      </w:r>
+      <w:r>
+        <w:rPr>
+          <w:noProof/>
+        </w:rPr>
+        <w:fldChar w:fldCharType="end"/>
+      </w:r>
+    </w:p>
+    <w:p>
+      <w:pPr>
+        <w:pStyle w:val="Sumrio2"/>
+        <w:tabs>
+          <w:tab w:val="left" w:pos="1000"/>
+        </w:tabs>
+        <w:rPr>
+          <w:rFonts w:asciiTheme="minorHAnsi" w:eastAsiaTheme="minorEastAsia" w:hAnsiTheme="minorHAnsi" w:cstheme="minorBidi"/>
+          <w:noProof/>
+          <w:snapToGrid/>
+          <w:sz w:val="22"/>
+          <w:szCs w:val="22"/>
+          <w:lang w:eastAsia="pt-BR"/>
+        </w:rPr>
+      </w:pPr>
+      <w:r>
+        <w:rPr>
+          <w:rFonts w:cs="Arial"/>
+          <w:noProof/>
+        </w:rPr>
+        <w:t>4.2</w:t>
+      </w:r>
+      <w:r>
+        <w:rPr>
+          <w:rFonts w:asciiTheme="minorHAnsi" w:eastAsiaTheme="minorEastAsia" w:hAnsiTheme="minorHAnsi" w:cstheme="minorBidi"/>
+          <w:noProof/>
+          <w:snapToGrid/>
+          <w:sz w:val="22"/>
+          <w:szCs w:val="22"/>
+          <w:lang w:eastAsia="pt-BR"/>
+        </w:rPr>
+        <w:tab/>
+      </w:r>
+      <w:r>
+        <w:rPr>
+          <w:rFonts w:cs="Arial"/>
+          <w:noProof/>
+        </w:rPr>
+        <w:t>Cadastro de livros:</w:t>
+      </w:r>
+      <w:r>
+        <w:rPr>
+          <w:noProof/>
+        </w:rPr>
+        <w:tab/>
+      </w:r>
+      <w:r>
+        <w:rPr>
+          <w:noProof/>
+        </w:rPr>
+        <w:fldChar w:fldCharType="begin"/>
+      </w:r>
+      <w:r>
+        <w:rPr>
+          <w:noProof/>
+        </w:rPr>
+        <w:instrText xml:space="preserve"> PAGEREF _Toc74944487 \h </w:instrText>
+      </w:r>
+      <w:r>
+        <w:rPr>
+          <w:noProof/>
+        </w:rPr>
+      </w:r>
+      <w:r>
+        <w:rPr>
+          <w:noProof/>
+        </w:rPr>
+        <w:fldChar w:fldCharType="separate"/>
+      </w:r>
+      <w:r>
+        <w:rPr>
+          <w:noProof/>
+        </w:rPr>
+        <w:t>7</w:t>
+      </w:r>
+      <w:r>
+        <w:rPr>
+          <w:noProof/>
         </w:rPr>
         <w:fldChar w:fldCharType="end"/>
       </w:r>
@@ -1855,89 +1683,77 @@
           <w:tab w:val="left" w:pos="432"/>
         </w:tabs>
         <w:rPr>
-          <w:rFonts w:ascii="Arial" w:hAnsi="Arial" w:cs="Arial"/>
+          <w:rFonts w:asciiTheme="minorHAnsi" w:eastAsiaTheme="minorEastAsia" w:hAnsiTheme="minorHAnsi" w:cstheme="minorBidi"/>
+          <w:noProof/>
           <w:snapToGrid/>
-          <w:sz w:val="24"/>
-          <w:szCs w:val="24"/>
-        </w:rPr>
-      </w:pPr>
-      <w:r>
-        <w:rPr>
-          <w:rFonts w:ascii="Arial" w:hAnsi="Arial" w:cs="Arial"/>
-          <w:sz w:val="24"/>
-          <w:szCs w:val="24"/>
+          <w:sz w:val="22"/>
+          <w:szCs w:val="22"/>
+          <w:lang w:eastAsia="pt-BR"/>
+        </w:rPr>
+      </w:pPr>
+      <w:r>
+        <w:rPr>
+          <w:rFonts w:cs="Arial"/>
+          <w:noProof/>
         </w:rPr>
         <w:t>5.</w:t>
       </w:r>
       <w:r>
         <w:rPr>
-          <w:rFonts w:ascii="Arial" w:hAnsi="Arial" w:cs="Arial"/>
+          <w:rFonts w:asciiTheme="minorHAnsi" w:eastAsiaTheme="minorEastAsia" w:hAnsiTheme="minorHAnsi" w:cstheme="minorBidi"/>
+          <w:noProof/>
           <w:snapToGrid/>
-          <w:sz w:val="24"/>
-          <w:szCs w:val="24"/>
+          <w:sz w:val="22"/>
+          <w:szCs w:val="22"/>
+          <w:lang w:eastAsia="pt-BR"/>
         </w:rPr>
         <w:tab/>
       </w:r>
       <w:r>
         <w:rPr>
-          <w:rFonts w:ascii="Arial" w:hAnsi="Arial" w:cs="Arial"/>
-          <w:sz w:val="24"/>
-          <w:szCs w:val="24"/>
+          <w:rFonts w:cs="Arial"/>
+          <w:noProof/>
         </w:rPr>
         <w:t>Visão Lógica</w:t>
       </w:r>
       <w:r>
         <w:rPr>
-          <w:rFonts w:ascii="Arial" w:hAnsi="Arial" w:cs="Arial"/>
-          <w:sz w:val="24"/>
-          <w:szCs w:val="24"/>
+          <w:noProof/>
         </w:rPr>
         <w:tab/>
       </w:r>
       <w:r>
         <w:rPr>
-          <w:rFonts w:ascii="Arial" w:hAnsi="Arial" w:cs="Arial"/>
-          <w:sz w:val="24"/>
-          <w:szCs w:val="24"/>
+          <w:noProof/>
         </w:rPr>
         <w:fldChar w:fldCharType="begin"/>
       </w:r>
       <w:r>
         <w:rPr>
-          <w:rFonts w:ascii="Arial" w:hAnsi="Arial" w:cs="Arial"/>
-          <w:sz w:val="24"/>
-          <w:szCs w:val="24"/>
-        </w:rPr>
-        <w:instrText xml:space="preserve"> PAGEREF _Toc18206185 \h </w:instrText>
-      </w:r>
-      <w:r>
-        <w:rPr>
-          <w:rFonts w:ascii="Arial" w:hAnsi="Arial" w:cs="Arial"/>
-          <w:sz w:val="24"/>
-          <w:szCs w:val="24"/>
-        </w:rPr>
-      </w:r>
-      <w:r>
-        <w:rPr>
-          <w:rFonts w:ascii="Arial" w:hAnsi="Arial" w:cs="Arial"/>
-          <w:sz w:val="24"/>
-          <w:szCs w:val="24"/>
+          <w:noProof/>
+        </w:rPr>
+        <w:instrText xml:space="preserve"> PAGEREF _Toc74944488 \h </w:instrText>
+      </w:r>
+      <w:r>
+        <w:rPr>
+          <w:noProof/>
+        </w:rPr>
+      </w:r>
+      <w:r>
+        <w:rPr>
+          <w:noProof/>
         </w:rPr>
         <w:fldChar w:fldCharType="separate"/>
       </w:r>
       <w:r>
         <w:rPr>
-          <w:rFonts w:ascii="Arial" w:hAnsi="Arial" w:cs="Arial"/>
-          <w:sz w:val="24"/>
-          <w:szCs w:val="24"/>
-        </w:rPr>
-        <w:t>5</w:t>
-      </w:r>
-      <w:r>
-        <w:rPr>
-          <w:rFonts w:ascii="Arial" w:hAnsi="Arial" w:cs="Arial"/>
-          <w:sz w:val="24"/>
-          <w:szCs w:val="24"/>
+          <w:noProof/>
+        </w:rPr>
+        <w:t>7</w:t>
+      </w:r>
+      <w:r>
+        <w:rPr>
+          <w:noProof/>
         </w:rPr>
         <w:fldChar w:fldCharType="end"/>
       </w:r>
@@ -1949,89 +1765,241 @@
           <w:tab w:val="left" w:pos="1000"/>
         </w:tabs>
         <w:rPr>
-          <w:rFonts w:ascii="Arial" w:hAnsi="Arial" w:cs="Arial"/>
+          <w:rFonts w:asciiTheme="minorHAnsi" w:eastAsiaTheme="minorEastAsia" w:hAnsiTheme="minorHAnsi" w:cstheme="minorBidi"/>
+          <w:noProof/>
           <w:snapToGrid/>
-          <w:sz w:val="24"/>
-          <w:szCs w:val="24"/>
-        </w:rPr>
-      </w:pPr>
-      <w:r>
-        <w:rPr>
-          <w:rFonts w:ascii="Arial" w:hAnsi="Arial" w:cs="Arial"/>
-          <w:sz w:val="24"/>
-          <w:szCs w:val="24"/>
+          <w:sz w:val="22"/>
+          <w:szCs w:val="22"/>
+          <w:lang w:eastAsia="pt-BR"/>
+        </w:rPr>
+      </w:pPr>
+      <w:r>
+        <w:rPr>
+          <w:rFonts w:cs="Arial"/>
+          <w:noProof/>
         </w:rPr>
         <w:t>5.1</w:t>
       </w:r>
       <w:r>
         <w:rPr>
-          <w:rFonts w:ascii="Arial" w:hAnsi="Arial" w:cs="Arial"/>
+          <w:rFonts w:asciiTheme="minorHAnsi" w:eastAsiaTheme="minorEastAsia" w:hAnsiTheme="minorHAnsi" w:cstheme="minorBidi"/>
+          <w:noProof/>
           <w:snapToGrid/>
-          <w:sz w:val="24"/>
-          <w:szCs w:val="24"/>
+          <w:sz w:val="22"/>
+          <w:szCs w:val="22"/>
+          <w:lang w:eastAsia="pt-BR"/>
         </w:rPr>
         <w:tab/>
       </w:r>
       <w:r>
         <w:rPr>
-          <w:rFonts w:ascii="Arial" w:hAnsi="Arial" w:cs="Arial"/>
-          <w:sz w:val="24"/>
-          <w:szCs w:val="24"/>
+          <w:rFonts w:cs="Arial"/>
+          <w:noProof/>
         </w:rPr>
         <w:t>Visão Geral</w:t>
       </w:r>
       <w:r>
         <w:rPr>
-          <w:rFonts w:ascii="Arial" w:hAnsi="Arial" w:cs="Arial"/>
-          <w:sz w:val="24"/>
-          <w:szCs w:val="24"/>
+          <w:noProof/>
         </w:rPr>
         <w:tab/>
       </w:r>
       <w:r>
         <w:rPr>
-          <w:rFonts w:ascii="Arial" w:hAnsi="Arial" w:cs="Arial"/>
-          <w:sz w:val="24"/>
-          <w:szCs w:val="24"/>
+          <w:noProof/>
         </w:rPr>
         <w:fldChar w:fldCharType="begin"/>
       </w:r>
       <w:r>
         <w:rPr>
-          <w:rFonts w:ascii="Arial" w:hAnsi="Arial" w:cs="Arial"/>
-          <w:sz w:val="24"/>
-          <w:szCs w:val="24"/>
-        </w:rPr>
-        <w:instrText xml:space="preserve"> PAGEREF _Toc18206186 \h </w:instrText>
-      </w:r>
-      <w:r>
-        <w:rPr>
-          <w:rFonts w:ascii="Arial" w:hAnsi="Arial" w:cs="Arial"/>
-          <w:sz w:val="24"/>
-          <w:szCs w:val="24"/>
-        </w:rPr>
-      </w:r>
-      <w:r>
-        <w:rPr>
-          <w:rFonts w:ascii="Arial" w:hAnsi="Arial" w:cs="Arial"/>
-          <w:sz w:val="24"/>
-          <w:szCs w:val="24"/>
+          <w:noProof/>
+        </w:rPr>
+        <w:instrText xml:space="preserve"> PAGEREF _Toc74944489 \h </w:instrText>
+      </w:r>
+      <w:r>
+        <w:rPr>
+          <w:noProof/>
+        </w:rPr>
+      </w:r>
+      <w:r>
+        <w:rPr>
+          <w:noProof/>
         </w:rPr>
         <w:fldChar w:fldCharType="separate"/>
       </w:r>
       <w:r>
         <w:rPr>
-          <w:rFonts w:ascii="Arial" w:hAnsi="Arial" w:cs="Arial"/>
-          <w:sz w:val="24"/>
-          <w:szCs w:val="24"/>
-        </w:rPr>
-        <w:t>5</w:t>
-      </w:r>
-      <w:r>
-        <w:rPr>
-          <w:rFonts w:ascii="Arial" w:hAnsi="Arial" w:cs="Arial"/>
-          <w:sz w:val="24"/>
-          <w:szCs w:val="24"/>
+          <w:noProof/>
+        </w:rPr>
+        <w:t>7</w:t>
+      </w:r>
+      <w:r>
+        <w:rPr>
+          <w:noProof/>
+        </w:rPr>
+        <w:fldChar w:fldCharType="end"/>
+      </w:r>
+    </w:p>
+    <w:p>
+      <w:pPr>
+        <w:pStyle w:val="Sumrio1"/>
+        <w:tabs>
+          <w:tab w:val="left" w:pos="432"/>
+        </w:tabs>
+        <w:rPr>
+          <w:rFonts w:asciiTheme="minorHAnsi" w:eastAsiaTheme="minorEastAsia" w:hAnsiTheme="minorHAnsi" w:cstheme="minorBidi"/>
+          <w:noProof/>
+          <w:snapToGrid/>
+          <w:sz w:val="22"/>
+          <w:szCs w:val="22"/>
+          <w:lang w:eastAsia="pt-BR"/>
+        </w:rPr>
+      </w:pPr>
+      <w:r>
+        <w:rPr>
+          <w:rFonts w:cs="Arial"/>
+          <w:noProof/>
+        </w:rPr>
+        <w:t>6.</w:t>
+      </w:r>
+      <w:r>
+        <w:rPr>
+          <w:rFonts w:asciiTheme="minorHAnsi" w:eastAsiaTheme="minorEastAsia" w:hAnsiTheme="minorHAnsi" w:cstheme="minorBidi"/>
+          <w:noProof/>
+          <w:snapToGrid/>
+          <w:sz w:val="22"/>
+          <w:szCs w:val="22"/>
+          <w:lang w:eastAsia="pt-BR"/>
+        </w:rPr>
+        <w:tab/>
+      </w:r>
+      <w:r>
+        <w:rPr>
+          <w:rFonts w:cs="Arial"/>
+          <w:noProof/>
+        </w:rPr>
+        <w:t>Visão de Processos</w:t>
+      </w:r>
+      <w:r>
+        <w:rPr>
+          <w:noProof/>
+        </w:rPr>
+        <w:tab/>
+      </w:r>
+      <w:r>
+        <w:rPr>
+          <w:noProof/>
+        </w:rPr>
+        <w:fldChar w:fldCharType="begin"/>
+      </w:r>
+      <w:r>
+        <w:rPr>
+          <w:noProof/>
+        </w:rPr>
+        <w:instrText xml:space="preserve"> PAGEREF _Toc74944490 \h </w:instrText>
+      </w:r>
+      <w:r>
+        <w:rPr>
+          <w:noProof/>
+        </w:rPr>
+      </w:r>
+      <w:r>
+        <w:rPr>
+          <w:noProof/>
+        </w:rPr>
+        <w:fldChar w:fldCharType="separate"/>
+      </w:r>
+      <w:r>
+        <w:rPr>
+          <w:noProof/>
+        </w:rPr>
+        <w:t>7</w:t>
+      </w:r>
+      <w:r>
+        <w:rPr>
+          <w:noProof/>
+        </w:rPr>
+        <w:fldChar w:fldCharType="end"/>
+      </w:r>
+    </w:p>
+    <w:p>
+      <w:pPr>
+        <w:pStyle w:val="Sumrio1"/>
+        <w:tabs>
+          <w:tab w:val="left" w:pos="432"/>
+        </w:tabs>
+        <w:rPr>
+          <w:rFonts w:asciiTheme="minorHAnsi" w:eastAsiaTheme="minorEastAsia" w:hAnsiTheme="minorHAnsi" w:cstheme="minorBidi"/>
+          <w:noProof/>
+          <w:snapToGrid/>
+          <w:sz w:val="22"/>
+          <w:szCs w:val="22"/>
+          <w:lang w:eastAsia="pt-BR"/>
+        </w:rPr>
+      </w:pPr>
+      <w:r>
+        <w:rPr>
+          <w:rFonts w:cs="Arial"/>
+          <w:noProof/>
+        </w:rPr>
+        <w:t>7.</w:t>
+      </w:r>
+      <w:r>
+        <w:rPr>
+          <w:rFonts w:asciiTheme="minorHAnsi" w:eastAsiaTheme="minorEastAsia" w:hAnsiTheme="minorHAnsi" w:cstheme="minorBidi"/>
+          <w:noProof/>
+          <w:snapToGrid/>
+          <w:sz w:val="22"/>
+          <w:szCs w:val="22"/>
+          <w:lang w:eastAsia="pt-BR"/>
+        </w:rPr>
+        <w:tab/>
+      </w:r>
+      <w:r>
+        <w:rPr>
+          <w:rFonts w:cs="Arial"/>
+          <w:noProof/>
+        </w:rPr>
+        <w:t>Visão da Implementação</w:t>
+      </w:r>
+      <w:r>
+        <w:rPr>
+          <w:noProof/>
+        </w:rPr>
+        <w:tab/>
+      </w:r>
+      <w:r>
+        <w:rPr>
+          <w:noProof/>
+        </w:rPr>
+        <w:fldChar w:fldCharType="begin"/>
+      </w:r>
+      <w:r>
+        <w:rPr>
+          <w:noProof/>
+        </w:rPr>
+        <w:instrText xml:space="preserve"> PAGEREF _Toc74944491 \h </w:instrText>
+      </w:r>
+      <w:r>
+        <w:rPr>
+          <w:noProof/>
+        </w:rPr>
+      </w:r>
+      <w:r>
+        <w:rPr>
+          <w:noProof/>
+        </w:rPr>
+        <w:fldChar w:fldCharType="separate"/>
+      </w:r>
+      <w:r>
+        <w:rPr>
+          <w:noProof/>
+        </w:rPr>
+        <w:t>9</w:t>
+      </w:r>
+      <w:r>
+        <w:rPr>
+          <w:noProof/>
         </w:rPr>
         <w:fldChar w:fldCharType="end"/>
       </w:r>
@@ -2043,89 +2011,77 @@
           <w:tab w:val="left" w:pos="1000"/>
         </w:tabs>
         <w:rPr>
-          <w:rFonts w:ascii="Arial" w:hAnsi="Arial" w:cs="Arial"/>
+          <w:rFonts w:asciiTheme="minorHAnsi" w:eastAsiaTheme="minorEastAsia" w:hAnsiTheme="minorHAnsi" w:cstheme="minorBidi"/>
+          <w:noProof/>
           <w:snapToGrid/>
-          <w:sz w:val="24"/>
-          <w:szCs w:val="24"/>
-        </w:rPr>
-      </w:pPr>
-      <w:r>
-        <w:rPr>
-          <w:rFonts w:ascii="Arial" w:hAnsi="Arial" w:cs="Arial"/>
-          <w:sz w:val="24"/>
-          <w:szCs w:val="24"/>
-        </w:rPr>
-        <w:t>5.2</w:t>
-      </w:r>
-      <w:r>
-        <w:rPr>
-          <w:rFonts w:ascii="Arial" w:hAnsi="Arial" w:cs="Arial"/>
+          <w:sz w:val="22"/>
+          <w:szCs w:val="22"/>
+          <w:lang w:eastAsia="pt-BR"/>
+        </w:rPr>
+      </w:pPr>
+      <w:r>
+        <w:rPr>
+          <w:rFonts w:cs="Arial"/>
+          <w:noProof/>
+        </w:rPr>
+        <w:t>7.1</w:t>
+      </w:r>
+      <w:r>
+        <w:rPr>
+          <w:rFonts w:asciiTheme="minorHAnsi" w:eastAsiaTheme="minorEastAsia" w:hAnsiTheme="minorHAnsi" w:cstheme="minorBidi"/>
+          <w:noProof/>
           <w:snapToGrid/>
-          <w:sz w:val="24"/>
-          <w:szCs w:val="24"/>
+          <w:sz w:val="22"/>
+          <w:szCs w:val="22"/>
+          <w:lang w:eastAsia="pt-BR"/>
         </w:rPr>
         <w:tab/>
       </w:r>
       <w:r>
         <w:rPr>
-          <w:rFonts w:ascii="Arial" w:hAnsi="Arial" w:cs="Arial"/>
-          <w:sz w:val="24"/>
-          <w:szCs w:val="24"/>
-        </w:rPr>
-        <w:t>Pacotes de Design Significativos do Ponto de Vista da Arquitetura</w:t>
-      </w:r>
-      <w:r>
-        <w:rPr>
-          <w:rFonts w:ascii="Arial" w:hAnsi="Arial" w:cs="Arial"/>
-          <w:sz w:val="24"/>
-          <w:szCs w:val="24"/>
+          <w:rFonts w:cs="Arial"/>
+          <w:noProof/>
+        </w:rPr>
+        <w:t>Camadas</w:t>
+      </w:r>
+      <w:r>
+        <w:rPr>
+          <w:noProof/>
         </w:rPr>
         <w:tab/>
       </w:r>
       <w:r>
         <w:rPr>
-          <w:rFonts w:ascii="Arial" w:hAnsi="Arial" w:cs="Arial"/>
-          <w:sz w:val="24"/>
-          <w:szCs w:val="24"/>
+          <w:noProof/>
         </w:rPr>
         <w:fldChar w:fldCharType="begin"/>
       </w:r>
       <w:r>
         <w:rPr>
-          <w:rFonts w:ascii="Arial" w:hAnsi="Arial" w:cs="Arial"/>
-          <w:sz w:val="24"/>
-          <w:szCs w:val="24"/>
-        </w:rPr>
-        <w:instrText xml:space="preserve"> PAGEREF _Toc18206187 \h </w:instrText>
-      </w:r>
-      <w:r>
-        <w:rPr>
-          <w:rFonts w:ascii="Arial" w:hAnsi="Arial" w:cs="Arial"/>
-          <w:sz w:val="24"/>
-          <w:szCs w:val="24"/>
-        </w:rPr>
-      </w:r>
-      <w:r>
-        <w:rPr>
-          <w:rFonts w:ascii="Arial" w:hAnsi="Arial" w:cs="Arial"/>
-          <w:sz w:val="24"/>
-          <w:szCs w:val="24"/>
+          <w:noProof/>
+        </w:rPr>
+        <w:instrText xml:space="preserve"> PAGEREF _Toc74944492 \h </w:instrText>
+      </w:r>
+      <w:r>
+        <w:rPr>
+          <w:noProof/>
+        </w:rPr>
+      </w:r>
+      <w:r>
+        <w:rPr>
+          <w:noProof/>
         </w:rPr>
         <w:fldChar w:fldCharType="separate"/>
       </w:r>
       <w:r>
         <w:rPr>
-          <w:rFonts w:ascii="Arial" w:hAnsi="Arial" w:cs="Arial"/>
-          <w:sz w:val="24"/>
-          <w:szCs w:val="24"/>
-        </w:rPr>
-        <w:t>5</w:t>
-      </w:r>
-      <w:r>
-        <w:rPr>
-          <w:rFonts w:ascii="Arial" w:hAnsi="Arial" w:cs="Arial"/>
-          <w:sz w:val="24"/>
-          <w:szCs w:val="24"/>
+          <w:noProof/>
+        </w:rPr>
+        <w:t>9</w:t>
+      </w:r>
+      <w:r>
+        <w:rPr>
+          <w:noProof/>
         </w:rPr>
         <w:fldChar w:fldCharType="end"/>
       </w:r>
@@ -2137,97 +2093,77 @@
           <w:tab w:val="left" w:pos="432"/>
         </w:tabs>
         <w:rPr>
-          <w:rFonts w:ascii="Arial" w:hAnsi="Arial" w:cs="Arial"/>
+          <w:rFonts w:asciiTheme="minorHAnsi" w:eastAsiaTheme="minorEastAsia" w:hAnsiTheme="minorHAnsi" w:cstheme="minorBidi"/>
+          <w:noProof/>
           <w:snapToGrid/>
-          <w:sz w:val="24"/>
-          <w:szCs w:val="24"/>
-        </w:rPr>
-      </w:pPr>
-      <w:r>
-        <w:rPr>
-          <w:rFonts w:ascii="Arial" w:hAnsi="Arial" w:cs="Arial"/>
-          <w:sz w:val="24"/>
-          <w:szCs w:val="24"/>
-        </w:rPr>
-        <w:t>6.</w:t>
-      </w:r>
-      <w:r>
-        <w:rPr>
-          <w:rFonts w:ascii="Arial" w:hAnsi="Arial" w:cs="Arial"/>
+          <w:sz w:val="22"/>
+          <w:szCs w:val="22"/>
+          <w:lang w:eastAsia="pt-BR"/>
+        </w:rPr>
+      </w:pPr>
+      <w:r>
+        <w:rPr>
+          <w:rFonts w:cs="Arial"/>
+          <w:noProof/>
+        </w:rPr>
+        <w:t>8.</w:t>
+      </w:r>
+      <w:r>
+        <w:rPr>
+          <w:rFonts w:asciiTheme="minorHAnsi" w:eastAsiaTheme="minorEastAsia" w:hAnsiTheme="minorHAnsi" w:cstheme="minorBidi"/>
+          <w:noProof/>
           <w:snapToGrid/>
-          <w:sz w:val="24"/>
-          <w:szCs w:val="24"/>
+          <w:sz w:val="22"/>
+          <w:szCs w:val="22"/>
+          <w:lang w:eastAsia="pt-BR"/>
         </w:rPr>
         <w:tab/>
       </w:r>
       <w:r>
         <w:rPr>
-          <w:rFonts w:ascii="Arial" w:hAnsi="Arial" w:cs="Arial"/>
-          <w:sz w:val="24"/>
-          <w:szCs w:val="24"/>
-        </w:rPr>
-        <w:t>Visão de Processos</w:t>
-      </w:r>
-      <w:r>
-        <w:rPr>
-          <w:rFonts w:ascii="Arial" w:hAnsi="Arial" w:cs="Arial"/>
-          <w:sz w:val="24"/>
-          <w:szCs w:val="24"/>
+          <w:rFonts w:cs="Arial"/>
+          <w:noProof/>
+        </w:rPr>
+        <w:t>Tamanho e Desempenho</w:t>
+      </w:r>
+      <w:r>
+        <w:rPr>
+          <w:noProof/>
         </w:rPr>
         <w:tab/>
       </w:r>
       <w:r>
         <w:rPr>
-          <w:rFonts w:ascii="Arial" w:hAnsi="Arial" w:cs="Arial"/>
-          <w:sz w:val="24"/>
-          <w:szCs w:val="24"/>
+          <w:noProof/>
         </w:rPr>
         <w:fldChar w:fldCharType="begin"/>
       </w:r>
       <w:r>
         <w:rPr>
-          <w:rFonts w:ascii="Arial" w:hAnsi="Arial" w:cs="Arial"/>
-          <w:sz w:val="24"/>
-          <w:szCs w:val="24"/>
-        </w:rPr>
-        <w:instrText xml:space="preserve"> PAGEREF _Toc18206</w:instrText>
-      </w:r>
-      <w:r>
-        <w:rPr>
-          <w:rFonts w:ascii="Arial" w:hAnsi="Arial" w:cs="Arial"/>
-          <w:sz w:val="24"/>
-          <w:szCs w:val="24"/>
-        </w:rPr>
-        <w:instrText xml:space="preserve">188 \h </w:instrText>
-      </w:r>
-      <w:r>
-        <w:rPr>
-          <w:rFonts w:ascii="Arial" w:hAnsi="Arial" w:cs="Arial"/>
-          <w:sz w:val="24"/>
-          <w:szCs w:val="24"/>
-        </w:rPr>
-      </w:r>
-      <w:r>
-        <w:rPr>
-          <w:rFonts w:ascii="Arial" w:hAnsi="Arial" w:cs="Arial"/>
-          <w:sz w:val="24"/>
-          <w:szCs w:val="24"/>
+          <w:noProof/>
+        </w:rPr>
+        <w:instrText xml:space="preserve"> PAGEREF _Toc74944493 \h </w:instrText>
+      </w:r>
+      <w:r>
+        <w:rPr>
+          <w:noProof/>
+        </w:rPr>
+      </w:r>
+      <w:r>
+        <w:rPr>
+          <w:noProof/>
         </w:rPr>
         <w:fldChar w:fldCharType="separate"/>
       </w:r>
       <w:r>
         <w:rPr>
-          <w:rFonts w:ascii="Arial" w:hAnsi="Arial" w:cs="Arial"/>
-          <w:sz w:val="24"/>
-          <w:szCs w:val="24"/>
-        </w:rPr>
-        <w:t>5</w:t>
-      </w:r>
-      <w:r>
-        <w:rPr>
-          <w:rFonts w:ascii="Arial" w:hAnsi="Arial" w:cs="Arial"/>
-          <w:sz w:val="24"/>
-          <w:szCs w:val="24"/>
+          <w:noProof/>
+        </w:rPr>
+        <w:t>9</w:t>
+      </w:r>
+      <w:r>
+        <w:rPr>
+          <w:noProof/>
         </w:rPr>
         <w:fldChar w:fldCharType="end"/>
       </w:r>
@@ -2239,661 +2175,77 @@
           <w:tab w:val="left" w:pos="432"/>
         </w:tabs>
         <w:rPr>
-          <w:rFonts w:ascii="Arial" w:hAnsi="Arial" w:cs="Arial"/>
+          <w:rFonts w:asciiTheme="minorHAnsi" w:eastAsiaTheme="minorEastAsia" w:hAnsiTheme="minorHAnsi" w:cstheme="minorBidi"/>
+          <w:noProof/>
           <w:snapToGrid/>
-          <w:sz w:val="24"/>
-          <w:szCs w:val="24"/>
-        </w:rPr>
-      </w:pPr>
-      <w:r>
-        <w:rPr>
-          <w:rFonts w:ascii="Arial" w:hAnsi="Arial" w:cs="Arial"/>
-          <w:sz w:val="24"/>
-          <w:szCs w:val="24"/>
-        </w:rPr>
-        <w:t>7.</w:t>
-      </w:r>
-      <w:r>
-        <w:rPr>
-          <w:rFonts w:ascii="Arial" w:hAnsi="Arial" w:cs="Arial"/>
+          <w:sz w:val="22"/>
+          <w:szCs w:val="22"/>
+          <w:lang w:eastAsia="pt-BR"/>
+        </w:rPr>
+      </w:pPr>
+      <w:r>
+        <w:rPr>
+          <w:rFonts w:cs="Arial"/>
+          <w:noProof/>
+        </w:rPr>
+        <w:t>9.</w:t>
+      </w:r>
+      <w:r>
+        <w:rPr>
+          <w:rFonts w:asciiTheme="minorHAnsi" w:eastAsiaTheme="minorEastAsia" w:hAnsiTheme="minorHAnsi" w:cstheme="minorBidi"/>
+          <w:noProof/>
           <w:snapToGrid/>
-          <w:sz w:val="24"/>
-          <w:szCs w:val="24"/>
+          <w:sz w:val="22"/>
+          <w:szCs w:val="22"/>
+          <w:lang w:eastAsia="pt-BR"/>
         </w:rPr>
         <w:tab/>
       </w:r>
       <w:r>
         <w:rPr>
-          <w:rFonts w:ascii="Arial" w:hAnsi="Arial" w:cs="Arial"/>
-          <w:sz w:val="24"/>
-          <w:szCs w:val="24"/>
-        </w:rPr>
-        <w:t>Visão de Implantação</w:t>
-      </w:r>
-      <w:r>
-        <w:rPr>
-          <w:rFonts w:ascii="Arial" w:hAnsi="Arial" w:cs="Arial"/>
-          <w:sz w:val="24"/>
-          <w:szCs w:val="24"/>
+          <w:rFonts w:cs="Arial"/>
+          <w:noProof/>
+        </w:rPr>
+        <w:t>Qualidade</w:t>
+      </w:r>
+      <w:r>
+        <w:rPr>
+          <w:noProof/>
         </w:rPr>
         <w:tab/>
       </w:r>
       <w:r>
         <w:rPr>
-          <w:rFonts w:ascii="Arial" w:hAnsi="Arial" w:cs="Arial"/>
-          <w:sz w:val="24"/>
-          <w:szCs w:val="24"/>
+          <w:noProof/>
         </w:rPr>
         <w:fldChar w:fldCharType="begin"/>
       </w:r>
       <w:r>
         <w:rPr>
-          <w:rFonts w:ascii="Arial" w:hAnsi="Arial" w:cs="Arial"/>
-          <w:sz w:val="24"/>
-          <w:szCs w:val="24"/>
-        </w:rPr>
-        <w:instrText xml:space="preserve"> PAGEREF _Toc18206189 \h </w:instrText>
-      </w:r>
-      <w:r>
-        <w:rPr>
-          <w:rFonts w:ascii="Arial" w:hAnsi="Arial" w:cs="Arial"/>
-          <w:sz w:val="24"/>
-          <w:szCs w:val="24"/>
-        </w:rPr>
-      </w:r>
-      <w:r>
-        <w:rPr>
-          <w:rFonts w:ascii="Arial" w:hAnsi="Arial" w:cs="Arial"/>
-          <w:sz w:val="24"/>
-          <w:szCs w:val="24"/>
+          <w:noProof/>
+        </w:rPr>
+        <w:instrText xml:space="preserve"> PAGEREF _Toc74944494 \h </w:instrText>
+      </w:r>
+      <w:r>
+        <w:rPr>
+          <w:noProof/>
+        </w:rPr>
+      </w:r>
+      <w:r>
+        <w:rPr>
+          <w:noProof/>
         </w:rPr>
         <w:fldChar w:fldCharType="separate"/>
       </w:r>
       <w:r>
         <w:rPr>
-          <w:rFonts w:ascii="Arial" w:hAnsi="Arial" w:cs="Arial"/>
-          <w:sz w:val="24"/>
-          <w:szCs w:val="24"/>
-        </w:rPr>
-        <w:t>5</w:t>
-      </w:r>
-      <w:r>
-        <w:rPr>
-          <w:rFonts w:ascii="Arial" w:hAnsi="Arial" w:cs="Arial"/>
-          <w:sz w:val="24"/>
-          <w:szCs w:val="24"/>
-        </w:rPr>
-        <w:fldChar w:fldCharType="end"/>
-      </w:r>
-    </w:p>
-    <w:p>
-      <w:pPr>
-        <w:pStyle w:val="Sumrio1"/>
-        <w:tabs>
-          <w:tab w:val="left" w:pos="432"/>
-        </w:tabs>
-        <w:rPr>
-          <w:rFonts w:ascii="Arial" w:hAnsi="Arial" w:cs="Arial"/>
-          <w:snapToGrid/>
-          <w:sz w:val="24"/>
-          <w:szCs w:val="24"/>
-        </w:rPr>
-      </w:pPr>
-      <w:r>
-        <w:rPr>
-          <w:rFonts w:ascii="Arial" w:hAnsi="Arial" w:cs="Arial"/>
-          <w:sz w:val="24"/>
-          <w:szCs w:val="24"/>
-        </w:rPr>
-        <w:t>8.</w:t>
-      </w:r>
-      <w:r>
-        <w:rPr>
-          <w:rFonts w:ascii="Arial" w:hAnsi="Arial" w:cs="Arial"/>
-          <w:snapToGrid/>
-          <w:sz w:val="24"/>
-          <w:szCs w:val="24"/>
-        </w:rPr>
-        <w:tab/>
-      </w:r>
-      <w:r>
-        <w:rPr>
-          <w:rFonts w:ascii="Arial" w:hAnsi="Arial" w:cs="Arial"/>
-          <w:sz w:val="24"/>
-          <w:szCs w:val="24"/>
-        </w:rPr>
-        <w:t>Visão da Implementação</w:t>
-      </w:r>
-      <w:r>
-        <w:rPr>
-          <w:rFonts w:ascii="Arial" w:hAnsi="Arial" w:cs="Arial"/>
-          <w:sz w:val="24"/>
-          <w:szCs w:val="24"/>
-        </w:rPr>
-        <w:tab/>
-      </w:r>
-      <w:r>
-        <w:rPr>
-          <w:rFonts w:ascii="Arial" w:hAnsi="Arial" w:cs="Arial"/>
-          <w:sz w:val="24"/>
-          <w:szCs w:val="24"/>
-        </w:rPr>
-        <w:fldChar w:fldCharType="begin"/>
-      </w:r>
-      <w:r>
-        <w:rPr>
-          <w:rFonts w:ascii="Arial" w:hAnsi="Arial" w:cs="Arial"/>
-          <w:sz w:val="24"/>
-          <w:szCs w:val="24"/>
-        </w:rPr>
-        <w:instrText xml:space="preserve"> PAGEREF _Toc18206190 \h </w:instrText>
-      </w:r>
-      <w:r>
-        <w:rPr>
-          <w:rFonts w:ascii="Arial" w:hAnsi="Arial" w:cs="Arial"/>
-          <w:sz w:val="24"/>
-          <w:szCs w:val="24"/>
-        </w:rPr>
-      </w:r>
-      <w:r>
-        <w:rPr>
-          <w:rFonts w:ascii="Arial" w:hAnsi="Arial" w:cs="Arial"/>
-          <w:sz w:val="24"/>
-          <w:szCs w:val="24"/>
-        </w:rPr>
-        <w:fldChar w:fldCharType="separate"/>
-      </w:r>
-      <w:r>
-        <w:rPr>
-          <w:rFonts w:ascii="Arial" w:hAnsi="Arial" w:cs="Arial"/>
-          <w:sz w:val="24"/>
-          <w:szCs w:val="24"/>
-        </w:rPr>
-        <w:t>5</w:t>
-      </w:r>
-      <w:r>
-        <w:rPr>
-          <w:rFonts w:ascii="Arial" w:hAnsi="Arial" w:cs="Arial"/>
-          <w:sz w:val="24"/>
-          <w:szCs w:val="24"/>
-        </w:rPr>
-        <w:fldChar w:fldCharType="end"/>
-      </w:r>
-    </w:p>
-    <w:p>
-      <w:pPr>
-        <w:pStyle w:val="Sumrio2"/>
-        <w:tabs>
-          <w:tab w:val="left" w:pos="1000"/>
-        </w:tabs>
-        <w:rPr>
-          <w:rFonts w:ascii="Arial" w:hAnsi="Arial" w:cs="Arial"/>
-          <w:snapToGrid/>
-          <w:sz w:val="24"/>
-          <w:szCs w:val="24"/>
-        </w:rPr>
-      </w:pPr>
-      <w:r>
-        <w:rPr>
-          <w:rFonts w:ascii="Arial" w:hAnsi="Arial" w:cs="Arial"/>
-          <w:sz w:val="24"/>
-          <w:szCs w:val="24"/>
-        </w:rPr>
-        <w:t>8.1</w:t>
-      </w:r>
-      <w:r>
-        <w:rPr>
-          <w:rFonts w:ascii="Arial" w:hAnsi="Arial" w:cs="Arial"/>
-          <w:snapToGrid/>
-          <w:sz w:val="24"/>
-          <w:szCs w:val="24"/>
-        </w:rPr>
-        <w:tab/>
-      </w:r>
-      <w:r>
-        <w:rPr>
-          <w:rFonts w:ascii="Arial" w:hAnsi="Arial" w:cs="Arial"/>
-          <w:sz w:val="24"/>
-          <w:szCs w:val="24"/>
-        </w:rPr>
-        <w:t>Visão Geral</w:t>
-      </w:r>
-      <w:r>
-        <w:rPr>
-          <w:rFonts w:ascii="Arial" w:hAnsi="Arial" w:cs="Arial"/>
-          <w:sz w:val="24"/>
-          <w:szCs w:val="24"/>
-        </w:rPr>
-        <w:tab/>
-      </w:r>
-      <w:r>
-        <w:rPr>
-          <w:rFonts w:ascii="Arial" w:hAnsi="Arial" w:cs="Arial"/>
-          <w:sz w:val="24"/>
-          <w:szCs w:val="24"/>
-        </w:rPr>
-        <w:fldChar w:fldCharType="begin"/>
-      </w:r>
-      <w:r>
-        <w:rPr>
-          <w:rFonts w:ascii="Arial" w:hAnsi="Arial" w:cs="Arial"/>
-          <w:sz w:val="24"/>
-          <w:szCs w:val="24"/>
-        </w:rPr>
-        <w:instrText xml:space="preserve"> PAGEREF _Toc18206191 \h </w:instrText>
-      </w:r>
-      <w:r>
-        <w:rPr>
-          <w:rFonts w:ascii="Arial" w:hAnsi="Arial" w:cs="Arial"/>
-          <w:sz w:val="24"/>
-          <w:szCs w:val="24"/>
-        </w:rPr>
-      </w:r>
-      <w:r>
-        <w:rPr>
-          <w:rFonts w:ascii="Arial" w:hAnsi="Arial" w:cs="Arial"/>
-          <w:sz w:val="24"/>
-          <w:szCs w:val="24"/>
-        </w:rPr>
-        <w:fldChar w:fldCharType="separate"/>
-      </w:r>
-      <w:r>
-        <w:rPr>
-          <w:rFonts w:ascii="Arial" w:hAnsi="Arial" w:cs="Arial"/>
-          <w:sz w:val="24"/>
-          <w:szCs w:val="24"/>
-        </w:rPr>
-        <w:t>5</w:t>
-      </w:r>
-      <w:r>
-        <w:rPr>
-          <w:rFonts w:ascii="Arial" w:hAnsi="Arial" w:cs="Arial"/>
-          <w:sz w:val="24"/>
-          <w:szCs w:val="24"/>
-        </w:rPr>
-        <w:fldChar w:fldCharType="end"/>
-      </w:r>
-    </w:p>
-    <w:p>
-      <w:pPr>
-        <w:pStyle w:val="Sumrio2"/>
-        <w:tabs>
-          <w:tab w:val="left" w:pos="1000"/>
-        </w:tabs>
-        <w:rPr>
-          <w:rFonts w:ascii="Arial" w:hAnsi="Arial" w:cs="Arial"/>
-          <w:snapToGrid/>
-          <w:sz w:val="24"/>
-          <w:szCs w:val="24"/>
-        </w:rPr>
-      </w:pPr>
-      <w:r>
-        <w:rPr>
-          <w:rFonts w:ascii="Arial" w:hAnsi="Arial" w:cs="Arial"/>
-          <w:sz w:val="24"/>
-          <w:szCs w:val="24"/>
-        </w:rPr>
-        <w:t>8.2</w:t>
-      </w:r>
-      <w:r>
-        <w:rPr>
-          <w:rFonts w:ascii="Arial" w:hAnsi="Arial" w:cs="Arial"/>
-          <w:snapToGrid/>
-          <w:sz w:val="24"/>
-          <w:szCs w:val="24"/>
-        </w:rPr>
-        <w:tab/>
-      </w:r>
-      <w:r>
-        <w:rPr>
-          <w:rFonts w:ascii="Arial" w:hAnsi="Arial" w:cs="Arial"/>
-          <w:sz w:val="24"/>
-          <w:szCs w:val="24"/>
-        </w:rPr>
-        <w:t>Camadas</w:t>
-      </w:r>
-      <w:r>
-        <w:rPr>
-          <w:rFonts w:ascii="Arial" w:hAnsi="Arial" w:cs="Arial"/>
-          <w:sz w:val="24"/>
-          <w:szCs w:val="24"/>
-        </w:rPr>
-        <w:tab/>
-      </w:r>
-      <w:r>
-        <w:rPr>
-          <w:rFonts w:ascii="Arial" w:hAnsi="Arial" w:cs="Arial"/>
-          <w:sz w:val="24"/>
-          <w:szCs w:val="24"/>
-        </w:rPr>
-        <w:fldChar w:fldCharType="begin"/>
-      </w:r>
-      <w:r>
-        <w:rPr>
-          <w:rFonts w:ascii="Arial" w:hAnsi="Arial" w:cs="Arial"/>
-          <w:sz w:val="24"/>
-          <w:szCs w:val="24"/>
-        </w:rPr>
-        <w:instrText xml:space="preserve"> PAGEREF _Toc18206192 \h </w:instrText>
-      </w:r>
-      <w:r>
-        <w:rPr>
-          <w:rFonts w:ascii="Arial" w:hAnsi="Arial" w:cs="Arial"/>
-          <w:sz w:val="24"/>
-          <w:szCs w:val="24"/>
-        </w:rPr>
-      </w:r>
-      <w:r>
-        <w:rPr>
-          <w:rFonts w:ascii="Arial" w:hAnsi="Arial" w:cs="Arial"/>
-          <w:sz w:val="24"/>
-          <w:szCs w:val="24"/>
-        </w:rPr>
-        <w:fldChar w:fldCharType="separate"/>
-      </w:r>
-      <w:r>
-        <w:rPr>
-          <w:rFonts w:ascii="Arial" w:hAnsi="Arial" w:cs="Arial"/>
-          <w:sz w:val="24"/>
-          <w:szCs w:val="24"/>
-        </w:rPr>
-        <w:t>6</w:t>
-      </w:r>
-      <w:r>
-        <w:rPr>
-          <w:rFonts w:ascii="Arial" w:hAnsi="Arial" w:cs="Arial"/>
-          <w:sz w:val="24"/>
-          <w:szCs w:val="24"/>
-        </w:rPr>
-        <w:fldChar w:fldCharType="end"/>
-      </w:r>
-    </w:p>
-    <w:p>
-      <w:pPr>
-        <w:pStyle w:val="Sumrio1"/>
-        <w:tabs>
-          <w:tab w:val="left" w:pos="432"/>
-        </w:tabs>
-        <w:rPr>
-          <w:rFonts w:ascii="Arial" w:hAnsi="Arial" w:cs="Arial"/>
-          <w:snapToGrid/>
-          <w:sz w:val="24"/>
-          <w:szCs w:val="24"/>
-        </w:rPr>
-      </w:pPr>
-      <w:r>
-        <w:rPr>
-          <w:rFonts w:ascii="Arial" w:hAnsi="Arial" w:cs="Arial"/>
-          <w:sz w:val="24"/>
-          <w:szCs w:val="24"/>
-        </w:rPr>
-        <w:t>9.</w:t>
-      </w:r>
-      <w:r>
-        <w:rPr>
-          <w:rFonts w:ascii="Arial" w:hAnsi="Arial" w:cs="Arial"/>
-          <w:snapToGrid/>
-          <w:sz w:val="24"/>
-          <w:szCs w:val="24"/>
-        </w:rPr>
-        <w:tab/>
-      </w:r>
-      <w:r>
-        <w:rPr>
-          <w:rFonts w:ascii="Arial" w:hAnsi="Arial" w:cs="Arial"/>
-          <w:sz w:val="24"/>
-          <w:szCs w:val="24"/>
-        </w:rPr>
-        <w:t>Visão de Dados (opcional)</w:t>
-      </w:r>
-      <w:r>
-        <w:rPr>
-          <w:rFonts w:ascii="Arial" w:hAnsi="Arial" w:cs="Arial"/>
-          <w:sz w:val="24"/>
-          <w:szCs w:val="24"/>
-        </w:rPr>
-        <w:tab/>
-      </w:r>
-      <w:r>
-        <w:rPr>
-          <w:rFonts w:ascii="Arial" w:hAnsi="Arial" w:cs="Arial"/>
-          <w:sz w:val="24"/>
-          <w:szCs w:val="24"/>
-        </w:rPr>
-        <w:fldChar w:fldCharType="begin"/>
-      </w:r>
-      <w:r>
-        <w:rPr>
-          <w:rFonts w:ascii="Arial" w:hAnsi="Arial" w:cs="Arial"/>
-          <w:sz w:val="24"/>
-          <w:szCs w:val="24"/>
-        </w:rPr>
-        <w:instrText xml:space="preserve"> PAGEREF _To</w:instrText>
-      </w:r>
-      <w:r>
-        <w:rPr>
-          <w:rFonts w:ascii="Arial" w:hAnsi="Arial" w:cs="Arial"/>
-          <w:sz w:val="24"/>
-          <w:szCs w:val="24"/>
-        </w:rPr>
-        <w:instrText xml:space="preserve">c18206193 \h </w:instrText>
-      </w:r>
-      <w:r>
-        <w:rPr>
-          <w:rFonts w:ascii="Arial" w:hAnsi="Arial" w:cs="Arial"/>
-          <w:sz w:val="24"/>
-          <w:szCs w:val="24"/>
-        </w:rPr>
-      </w:r>
-      <w:r>
-        <w:rPr>
-          <w:rFonts w:ascii="Arial" w:hAnsi="Arial" w:cs="Arial"/>
-          <w:sz w:val="24"/>
-          <w:szCs w:val="24"/>
-        </w:rPr>
-        <w:fldChar w:fldCharType="separate"/>
-      </w:r>
-      <w:r>
-        <w:rPr>
-          <w:rFonts w:ascii="Arial" w:hAnsi="Arial" w:cs="Arial"/>
-          <w:sz w:val="24"/>
-          <w:szCs w:val="24"/>
-        </w:rPr>
-        <w:t>6</w:t>
-      </w:r>
-      <w:r>
-        <w:rPr>
-          <w:rFonts w:ascii="Arial" w:hAnsi="Arial" w:cs="Arial"/>
-          <w:sz w:val="24"/>
-          <w:szCs w:val="24"/>
-        </w:rPr>
-        <w:fldChar w:fldCharType="end"/>
-      </w:r>
-    </w:p>
-    <w:p>
-      <w:pPr>
-        <w:pStyle w:val="Sumrio1"/>
-        <w:tabs>
-          <w:tab w:val="left" w:pos="864"/>
-        </w:tabs>
-        <w:rPr>
-          <w:rFonts w:ascii="Arial" w:hAnsi="Arial" w:cs="Arial"/>
-          <w:snapToGrid/>
-          <w:sz w:val="24"/>
-          <w:szCs w:val="24"/>
-        </w:rPr>
-      </w:pPr>
-      <w:r>
-        <w:rPr>
-          <w:rFonts w:ascii="Arial" w:hAnsi="Arial" w:cs="Arial"/>
-          <w:sz w:val="24"/>
-          <w:szCs w:val="24"/>
-        </w:rPr>
-        <w:t>10.</w:t>
-      </w:r>
-      <w:r>
-        <w:rPr>
-          <w:rFonts w:ascii="Arial" w:hAnsi="Arial" w:cs="Arial"/>
-          <w:snapToGrid/>
-          <w:sz w:val="24"/>
-          <w:szCs w:val="24"/>
-        </w:rPr>
-        <w:tab/>
-      </w:r>
-      <w:r>
-        <w:rPr>
-          <w:rFonts w:ascii="Arial" w:hAnsi="Arial" w:cs="Arial"/>
-          <w:sz w:val="24"/>
-          <w:szCs w:val="24"/>
-        </w:rPr>
-        <w:t>Tamanho e Desempenho</w:t>
-      </w:r>
-      <w:r>
-        <w:rPr>
-          <w:rFonts w:ascii="Arial" w:hAnsi="Arial" w:cs="Arial"/>
-          <w:sz w:val="24"/>
-          <w:szCs w:val="24"/>
-        </w:rPr>
-        <w:tab/>
-      </w:r>
-      <w:r>
-        <w:rPr>
-          <w:rFonts w:ascii="Arial" w:hAnsi="Arial" w:cs="Arial"/>
-          <w:sz w:val="24"/>
-          <w:szCs w:val="24"/>
-        </w:rPr>
-        <w:fldChar w:fldCharType="begin"/>
-      </w:r>
-      <w:r>
-        <w:rPr>
-          <w:rFonts w:ascii="Arial" w:hAnsi="Arial" w:cs="Arial"/>
-          <w:sz w:val="24"/>
-          <w:szCs w:val="24"/>
-        </w:rPr>
-        <w:instrText xml:space="preserve"> PAGEREF _Toc18206194 \h </w:instrText>
-      </w:r>
-      <w:r>
-        <w:rPr>
-          <w:rFonts w:ascii="Arial" w:hAnsi="Arial" w:cs="Arial"/>
-          <w:sz w:val="24"/>
-          <w:szCs w:val="24"/>
-        </w:rPr>
-      </w:r>
-      <w:r>
-        <w:rPr>
-          <w:rFonts w:ascii="Arial" w:hAnsi="Arial" w:cs="Arial"/>
-          <w:sz w:val="24"/>
-          <w:szCs w:val="24"/>
-        </w:rPr>
-        <w:fldChar w:fldCharType="separate"/>
-      </w:r>
-      <w:r>
-        <w:rPr>
-          <w:rFonts w:ascii="Arial" w:hAnsi="Arial" w:cs="Arial"/>
-          <w:sz w:val="24"/>
-          <w:szCs w:val="24"/>
-        </w:rPr>
-        <w:t>6</w:t>
-      </w:r>
-      <w:r>
-        <w:rPr>
-          <w:rFonts w:ascii="Arial" w:hAnsi="Arial" w:cs="Arial"/>
-          <w:sz w:val="24"/>
-          <w:szCs w:val="24"/>
-        </w:rPr>
-        <w:fldChar w:fldCharType="end"/>
-      </w:r>
-    </w:p>
-    <w:p>
-      <w:pPr>
-        <w:pStyle w:val="Sumrio1"/>
-        <w:tabs>
-          <w:tab w:val="left" w:pos="864"/>
-        </w:tabs>
-        <w:rPr>
-          <w:rFonts w:ascii="Arial" w:hAnsi="Arial" w:cs="Arial"/>
-          <w:snapToGrid/>
-          <w:sz w:val="24"/>
-          <w:szCs w:val="24"/>
-        </w:rPr>
-      </w:pPr>
-      <w:r>
-        <w:rPr>
-          <w:rFonts w:ascii="Arial" w:hAnsi="Arial" w:cs="Arial"/>
-          <w:sz w:val="24"/>
-          <w:szCs w:val="24"/>
-        </w:rPr>
-        <w:t>11.</w:t>
-      </w:r>
-      <w:r>
-        <w:rPr>
-          <w:rFonts w:ascii="Arial" w:hAnsi="Arial" w:cs="Arial"/>
-          <w:snapToGrid/>
-          <w:sz w:val="24"/>
-          <w:szCs w:val="24"/>
-        </w:rPr>
-        <w:tab/>
-      </w:r>
-      <w:r>
-        <w:rPr>
-          <w:rFonts w:ascii="Arial" w:hAnsi="Arial" w:cs="Arial"/>
-          <w:sz w:val="24"/>
-          <w:szCs w:val="24"/>
-        </w:rPr>
-        <w:t>Qualidade</w:t>
-      </w:r>
-      <w:r>
-        <w:rPr>
-          <w:rFonts w:ascii="Arial" w:hAnsi="Arial" w:cs="Arial"/>
-          <w:sz w:val="24"/>
-          <w:szCs w:val="24"/>
-        </w:rPr>
-        <w:tab/>
-      </w:r>
-      <w:r>
-        <w:rPr>
-          <w:rFonts w:ascii="Arial" w:hAnsi="Arial" w:cs="Arial"/>
-          <w:sz w:val="24"/>
-          <w:szCs w:val="24"/>
-        </w:rPr>
-        <w:fldChar w:fldCharType="begin"/>
-      </w:r>
-      <w:r>
-        <w:rPr>
-          <w:rFonts w:ascii="Arial" w:hAnsi="Arial" w:cs="Arial"/>
-          <w:sz w:val="24"/>
-          <w:szCs w:val="24"/>
-        </w:rPr>
-        <w:instrText xml:space="preserve"> PAGEREF _Toc18206195 \h </w:instrText>
-      </w:r>
-      <w:r>
-        <w:rPr>
-          <w:rFonts w:ascii="Arial" w:hAnsi="Arial" w:cs="Arial"/>
-          <w:sz w:val="24"/>
-          <w:szCs w:val="24"/>
-        </w:rPr>
-      </w:r>
-      <w:r>
-        <w:rPr>
-          <w:rFonts w:ascii="Arial" w:hAnsi="Arial" w:cs="Arial"/>
-          <w:sz w:val="24"/>
-          <w:szCs w:val="24"/>
-        </w:rPr>
-        <w:fldChar w:fldCharType="separate"/>
-      </w:r>
-      <w:r>
-        <w:rPr>
-          <w:rFonts w:ascii="Arial" w:hAnsi="Arial" w:cs="Arial"/>
-          <w:sz w:val="24"/>
-          <w:szCs w:val="24"/>
-        </w:rPr>
-        <w:t>6</w:t>
-      </w:r>
-      <w:r>
-        <w:rPr>
-          <w:rFonts w:ascii="Arial" w:hAnsi="Arial" w:cs="Arial"/>
-          <w:sz w:val="24"/>
-          <w:szCs w:val="24"/>
+          <w:noProof/>
+        </w:rPr>
+        <w:t>10</w:t>
+      </w:r>
+      <w:r>
+        <w:rPr>
+          <w:noProof/>
         </w:rPr>
         <w:fldChar w:fldCharType="end"/>
       </w:r>
@@ -2982,7 +2334,7 @@
         </w:rPr>
       </w:pPr>
       <w:bookmarkStart w:id="0" w:name="_Toc456598586"/>
-      <w:bookmarkStart w:id="1" w:name="_Toc18206175"/>
+      <w:bookmarkStart w:id="1" w:name="_Toc74944477"/>
       <w:r>
         <w:rPr>
           <w:rFonts w:cs="Arial"/>
@@ -3006,7 +2358,16 @@
           <w:sz w:val="24"/>
           <w:szCs w:val="24"/>
         </w:rPr>
-        <w:t>A visão arquitetural do sistema da livraria online com nome Bookstor</w:t>
+        <w:t xml:space="preserve">A visão arquitetural do sistema da livraria online com nome </w:t>
+      </w:r>
+      <w:proofErr w:type="spellStart"/>
+      <w:r>
+        <w:rPr>
+          <w:rFonts w:ascii="Arial" w:hAnsi="Arial" w:cs="Arial"/>
+          <w:sz w:val="24"/>
+          <w:szCs w:val="24"/>
+        </w:rPr>
+        <w:t>Bookstor</w:t>
       </w:r>
       <w:r>
         <w:rPr>
@@ -3016,13 +2377,32 @@
         </w:rPr>
         <w:t>age</w:t>
       </w:r>
-      <w:r>
-        <w:rPr>
-          <w:rFonts w:ascii="Arial" w:hAnsi="Arial" w:cs="Arial"/>
-          <w:sz w:val="24"/>
-          <w:szCs w:val="24"/>
-        </w:rPr>
-        <w:t>, trás neste documento diversos aspectos do sistema, classificando de forma clara a arquitetura, demonstrando as classes e suas relações, casos de usos e diagrama de sequências.</w:t>
+      <w:proofErr w:type="spellEnd"/>
+      <w:r>
+        <w:rPr>
+          <w:rFonts w:ascii="Arial" w:hAnsi="Arial" w:cs="Arial"/>
+          <w:sz w:val="24"/>
+          <w:szCs w:val="24"/>
+        </w:rPr>
+        <w:t xml:space="preserve">, </w:t>
+      </w:r>
+      <w:proofErr w:type="spellStart"/>
+      <w:r>
+        <w:rPr>
+          <w:rFonts w:ascii="Arial" w:hAnsi="Arial" w:cs="Arial"/>
+          <w:sz w:val="24"/>
+          <w:szCs w:val="24"/>
+        </w:rPr>
+        <w:t>trás</w:t>
+      </w:r>
+      <w:proofErr w:type="spellEnd"/>
+      <w:r>
+        <w:rPr>
+          <w:rFonts w:ascii="Arial" w:hAnsi="Arial" w:cs="Arial"/>
+          <w:sz w:val="24"/>
+          <w:szCs w:val="24"/>
+        </w:rPr>
+        <w:t xml:space="preserve"> neste documento diversos aspectos do sistema, classificando de forma clara a arquitetura, demonstrando as classes e suas relações, casos de usos e diagrama de sequências.</w:t>
       </w:r>
     </w:p>
     <w:p>
@@ -3035,7 +2415,7 @@
         </w:rPr>
       </w:pPr>
       <w:bookmarkStart w:id="2" w:name="_Toc456598587"/>
-      <w:bookmarkStart w:id="3" w:name="_Toc18206176"/>
+      <w:bookmarkStart w:id="3" w:name="_Toc74944478"/>
       <w:r>
         <w:rPr>
           <w:rFonts w:cs="Arial"/>
@@ -3083,7 +2463,7 @@
           <w:szCs w:val="24"/>
         </w:rPr>
       </w:pPr>
-      <w:bookmarkStart w:id="5" w:name="_Toc18206177"/>
+      <w:bookmarkStart w:id="5" w:name="_Toc74944479"/>
       <w:r>
         <w:rPr>
           <w:rFonts w:cs="Arial"/>
@@ -3122,7 +2502,7 @@
           <w:szCs w:val="24"/>
         </w:rPr>
       </w:pPr>
-      <w:bookmarkStart w:id="7" w:name="_Toc18206178"/>
+      <w:bookmarkStart w:id="7" w:name="_Toc74944480"/>
       <w:r>
         <w:rPr>
           <w:rFonts w:cs="Arial"/>
@@ -3158,7 +2538,25 @@
           <w:sz w:val="24"/>
           <w:szCs w:val="24"/>
         </w:rPr>
-        <w:t>Requisito não funcional. É um identificador do documento de Requisitos de software do Bookstorage.</w:t>
+        <w:t xml:space="preserve">Requisito não funcional. É um identificador do documento de Requisitos de software do </w:t>
+      </w:r>
+      <w:proofErr w:type="spellStart"/>
+      <w:r>
+        <w:rPr>
+          <w:rFonts w:ascii="Arial" w:hAnsi="Arial" w:cs="Arial"/>
+          <w:sz w:val="24"/>
+          <w:szCs w:val="24"/>
+        </w:rPr>
+        <w:t>Bookstorage</w:t>
+      </w:r>
+      <w:proofErr w:type="spellEnd"/>
+      <w:r>
+        <w:rPr>
+          <w:rFonts w:ascii="Arial" w:hAnsi="Arial" w:cs="Arial"/>
+          <w:sz w:val="24"/>
+          <w:szCs w:val="24"/>
+        </w:rPr>
+        <w:t>.</w:t>
       </w:r>
     </w:p>
     <w:p>
@@ -3185,7 +2583,25 @@
           <w:sz w:val="24"/>
           <w:szCs w:val="24"/>
         </w:rPr>
-        <w:t xml:space="preserve">Requisito funcional do caso de uso gerenciador de estoque. É um identificador do documento de Requisitos de software do Bookstorage. </w:t>
+        <w:t xml:space="preserve">Requisito funcional do caso de uso gerenciador de estoque. É um identificador do documento de Requisitos de software do </w:t>
+      </w:r>
+      <w:proofErr w:type="spellStart"/>
+      <w:r>
+        <w:rPr>
+          <w:rFonts w:ascii="Arial" w:hAnsi="Arial" w:cs="Arial"/>
+          <w:sz w:val="24"/>
+          <w:szCs w:val="24"/>
+        </w:rPr>
+        <w:t>Bookstorage</w:t>
+      </w:r>
+      <w:proofErr w:type="spellEnd"/>
+      <w:r>
+        <w:rPr>
+          <w:rFonts w:ascii="Arial" w:hAnsi="Arial" w:cs="Arial"/>
+          <w:sz w:val="24"/>
+          <w:szCs w:val="24"/>
+        </w:rPr>
+        <w:t xml:space="preserve">. </w:t>
       </w:r>
     </w:p>
     <w:p>
@@ -3208,7 +2624,7 @@
         </w:rPr>
       </w:pPr>
       <w:bookmarkStart w:id="8" w:name="_Toc456598590"/>
-      <w:bookmarkStart w:id="9" w:name="_Toc18206179"/>
+      <w:bookmarkStart w:id="9" w:name="_Toc74944481"/>
       <w:r>
         <w:rPr>
           <w:rFonts w:cs="Arial"/>
@@ -3245,6 +2661,7 @@
           <w:szCs w:val="24"/>
         </w:rPr>
       </w:pPr>
+      <w:proofErr w:type="spellStart"/>
       <w:r>
         <w:rPr>
           <w:rFonts w:ascii="Arial" w:hAnsi="Arial" w:cs="Arial"/>
@@ -3253,29 +2670,14 @@
         </w:rPr>
         <w:t>BookStorage</w:t>
       </w:r>
-      <w:r>
-        <w:rPr>
-          <w:rFonts w:ascii="Arial" w:hAnsi="Arial" w:cs="Arial"/>
-          <w:sz w:val="24"/>
-          <w:szCs w:val="24"/>
-        </w:rPr>
-        <w:t xml:space="preserve"> </w:t>
-      </w:r>
-      <w:r>
-        <w:rPr>
-          <w:rFonts w:ascii="Arial" w:hAnsi="Arial" w:cs="Arial"/>
-          <w:sz w:val="24"/>
-          <w:szCs w:val="24"/>
-        </w:rPr>
-        <w:t>Especificação dos Requisitos de Software</w:t>
-      </w:r>
-      <w:r>
-        <w:rPr>
-          <w:rFonts w:ascii="Arial" w:hAnsi="Arial" w:cs="Arial"/>
-          <w:sz w:val="24"/>
-          <w:szCs w:val="24"/>
-        </w:rPr>
-        <w:t xml:space="preserve"> (requisitos_software.doc)</w:t>
+      <w:proofErr w:type="spellEnd"/>
+      <w:r>
+        <w:rPr>
+          <w:rFonts w:ascii="Arial" w:hAnsi="Arial" w:cs="Arial"/>
+          <w:sz w:val="24"/>
+          <w:szCs w:val="24"/>
+        </w:rPr>
+        <w:t xml:space="preserve"> Especificação dos Requisitos de Software (requisitos_software.doc)</w:t>
       </w:r>
     </w:p>
     <w:p>
@@ -3298,7 +2700,7 @@
         </w:rPr>
       </w:pPr>
       <w:bookmarkStart w:id="10" w:name="_Toc456598591"/>
-      <w:bookmarkStart w:id="11" w:name="_Toc18206180"/>
+      <w:bookmarkStart w:id="11" w:name="_Toc74944482"/>
       <w:r>
         <w:rPr>
           <w:rFonts w:cs="Arial"/>
@@ -3324,23 +2726,7 @@
           <w:sz w:val="24"/>
           <w:szCs w:val="24"/>
         </w:rPr>
-        <w:t xml:space="preserve">São </w:t>
-      </w:r>
-      <w:r>
-        <w:rPr>
-          <w:rFonts w:ascii="Arial" w:hAnsi="Arial" w:cs="Arial"/>
-          <w:sz w:val="24"/>
-          <w:szCs w:val="24"/>
-        </w:rPr>
-        <w:t>apresentados</w:t>
-      </w:r>
-      <w:r>
-        <w:rPr>
-          <w:rFonts w:ascii="Arial" w:hAnsi="Arial" w:cs="Arial"/>
-          <w:sz w:val="24"/>
-          <w:szCs w:val="24"/>
-        </w:rPr>
-        <w:t xml:space="preserve"> ainda neste documento diferentes visões arquiteturais de como o sistema deve se comportar em diferentes processos, como deve ser implantado é implementado e restrições de desempenho e qualidade.</w:t>
+        <w:t>São apresentados ainda neste documento diferentes visões arquiteturais de como o sistema deve se comportar em diferentes processos, como deve ser implantado é implementado e restrições de desempenho e qualidade.</w:t>
       </w:r>
       <w:r>
         <w:rPr>
@@ -3444,6 +2830,7 @@
           <w:szCs w:val="24"/>
         </w:rPr>
       </w:pPr>
+      <w:proofErr w:type="gramStart"/>
       <w:r>
         <w:rPr>
           <w:rFonts w:ascii="Arial" w:hAnsi="Arial" w:cs="Arial"/>
@@ -3474,7 +2861,16 @@
           <w:sz w:val="24"/>
           <w:szCs w:val="24"/>
         </w:rPr>
-        <w:t>Visão da Implementação;</w:t>
+        <w:t>Visão</w:t>
+      </w:r>
+      <w:proofErr w:type="gramEnd"/>
+      <w:r>
+        <w:rPr>
+          <w:rFonts w:ascii="Arial" w:hAnsi="Arial" w:cs="Arial"/>
+          <w:sz w:val="24"/>
+          <w:szCs w:val="24"/>
+        </w:rPr>
+        <w:t xml:space="preserve"> da Implementação;</w:t>
       </w:r>
     </w:p>
     <w:p>
@@ -3535,7 +2931,7 @@
           <w:rFonts w:cs="Arial"/>
         </w:rPr>
       </w:pPr>
-      <w:bookmarkStart w:id="12" w:name="_Toc18206181"/>
+      <w:bookmarkStart w:id="12" w:name="_Toc74944483"/>
       <w:r>
         <w:rPr>
           <w:rFonts w:cs="Arial"/>
@@ -3581,7 +2977,25 @@
           <w:sz w:val="24"/>
           <w:szCs w:val="24"/>
         </w:rPr>
-        <w:t xml:space="preserve"> objetos, contendo regras como heranças, baixo acoplamento para diminuir dependências, e divisão entre duas principais camadas que se relacionam, a camada de controle, responsável pelo gerenciamento dos dados e seu armazenamento e também como classe de comunicação com o usuário, outra camada se detém sendo à model, responsável por conter as classes de modelo do projeto, com os principais atores e objetos.</w:t>
+        <w:t xml:space="preserve"> objetos, contendo regras como heranças, baixo acoplamento para diminuir dependências, e divisão entre duas principais camadas que se relacionam, a camada de controle, responsável pelo gerenciamento dos dados e seu armazenamento </w:t>
+      </w:r>
+      <w:proofErr w:type="gramStart"/>
+      <w:r>
+        <w:rPr>
+          <w:rFonts w:ascii="Arial" w:hAnsi="Arial" w:cs="Arial"/>
+          <w:sz w:val="24"/>
+          <w:szCs w:val="24"/>
+        </w:rPr>
+        <w:t>e também</w:t>
+      </w:r>
+      <w:proofErr w:type="gramEnd"/>
+      <w:r>
+        <w:rPr>
+          <w:rFonts w:ascii="Arial" w:hAnsi="Arial" w:cs="Arial"/>
+          <w:sz w:val="24"/>
+          <w:szCs w:val="24"/>
+        </w:rPr>
+        <w:t xml:space="preserve"> como classe de comunicação com o usuário, outra camada se detém sendo à model, responsável por conter as classes de modelo do projeto, com os principais atores e objetos.</w:t>
       </w:r>
       <w:r>
         <w:rPr>
@@ -3603,6 +3017,7 @@
       <w:r>
         <w:rPr>
           <w:rFonts w:ascii="Arial" w:hAnsi="Arial" w:cs="Arial"/>
+          <w:noProof/>
           <w:sz w:val="24"/>
           <w:szCs w:val="24"/>
         </w:rPr>
@@ -3622,7 +3037,7 @@
                     <pic:cNvPicPr/>
                   </pic:nvPicPr>
                   <pic:blipFill>
-                    <a:blip r:embed="rId8"/>
+                    <a:blip r:embed="rId9"/>
                     <a:stretch>
                       <a:fillRect/>
                     </a:stretch>
@@ -3671,7 +3086,7 @@
           <w:rFonts w:cs="Arial"/>
         </w:rPr>
       </w:pPr>
-      <w:bookmarkStart w:id="13" w:name="_Toc18206182"/>
+      <w:bookmarkStart w:id="13" w:name="_Toc74944484"/>
       <w:r>
         <w:rPr>
           <w:rFonts w:cs="Arial"/>
@@ -3700,7 +3115,25 @@
           <w:sz w:val="24"/>
           <w:szCs w:val="24"/>
         </w:rPr>
-        <w:t>As metas e restrições estão estabelecidas no documento de Especificações de requisitos de software “requisitos_software”, são eles que definem as restrições e metas que a arquitetura deve gerar.</w:t>
+        <w:t>As metas e restrições estão estabelecidas no documento de Especificações de requisitos de software “</w:t>
+      </w:r>
+      <w:proofErr w:type="spellStart"/>
+      <w:r>
+        <w:rPr>
+          <w:rFonts w:ascii="Arial" w:hAnsi="Arial" w:cs="Arial"/>
+          <w:sz w:val="24"/>
+          <w:szCs w:val="24"/>
+        </w:rPr>
+        <w:t>requisitos_software</w:t>
+      </w:r>
+      <w:proofErr w:type="spellEnd"/>
+      <w:r>
+        <w:rPr>
+          <w:rFonts w:ascii="Arial" w:hAnsi="Arial" w:cs="Arial"/>
+          <w:sz w:val="24"/>
+          <w:szCs w:val="24"/>
+        </w:rPr>
+        <w:t>”, são eles que definem as restrições e metas que a arquitetura deve gerar.</w:t>
       </w:r>
     </w:p>
     <w:p>
@@ -3855,7 +3288,7 @@
           <w:rFonts w:cs="Arial"/>
         </w:rPr>
       </w:pPr>
-      <w:bookmarkStart w:id="14" w:name="_Toc18206183"/>
+      <w:bookmarkStart w:id="14" w:name="_Toc74944485"/>
       <w:r>
         <w:rPr>
           <w:rFonts w:cs="Arial"/>
@@ -3930,7 +3363,7 @@
                     </pic:cNvPicPr>
                   </pic:nvPicPr>
                   <pic:blipFill>
-                    <a:blip r:embed="rId9">
+                    <a:blip r:embed="rId10">
                       <a:extLst>
                         <a:ext uri="{28A0092B-C50C-407E-A947-70E740481C1C}">
                           <a14:useLocalDpi xmlns:a14="http://schemas.microsoft.com/office/drawing/2010/main" val="0"/>
@@ -4361,7 +3794,7 @@
           <w:szCs w:val="24"/>
         </w:rPr>
       </w:pPr>
-      <w:bookmarkStart w:id="15" w:name="_Toc18206184"/>
+      <w:bookmarkStart w:id="15" w:name="_Toc74944486"/>
       <w:r>
         <w:rPr>
           <w:rFonts w:cs="Arial"/>
@@ -4407,6 +3840,7 @@
           <w:szCs w:val="24"/>
         </w:rPr>
       </w:pPr>
+      <w:bookmarkStart w:id="16" w:name="_Toc74944487"/>
       <w:r>
         <w:rPr>
           <w:rFonts w:cs="Arial"/>
@@ -4416,18 +3850,20 @@
         <w:lastRenderedPageBreak/>
         <w:t>Cadastro de livros:</w:t>
       </w:r>
-    </w:p>
-    <w:p>
-      <w:pPr>
-        <w:rPr>
-          <w:rFonts w:ascii="Arial" w:hAnsi="Arial" w:cs="Arial"/>
-          <w:sz w:val="24"/>
-          <w:szCs w:val="24"/>
-        </w:rPr>
-      </w:pPr>
-      <w:r>
-        <w:rPr>
-          <w:rFonts w:ascii="Arial" w:hAnsi="Arial" w:cs="Arial"/>
+      <w:bookmarkEnd w:id="16"/>
+    </w:p>
+    <w:p>
+      <w:pPr>
+        <w:rPr>
+          <w:rFonts w:ascii="Arial" w:hAnsi="Arial" w:cs="Arial"/>
+          <w:sz w:val="24"/>
+          <w:szCs w:val="24"/>
+        </w:rPr>
+      </w:pPr>
+      <w:r>
+        <w:rPr>
+          <w:rFonts w:ascii="Arial" w:hAnsi="Arial" w:cs="Arial"/>
+          <w:noProof/>
           <w:sz w:val="24"/>
           <w:szCs w:val="24"/>
         </w:rPr>
@@ -4447,7 +3883,7 @@
                     <pic:cNvPicPr/>
                   </pic:nvPicPr>
                   <pic:blipFill>
-                    <a:blip r:embed="rId10"/>
+                    <a:blip r:embed="rId11"/>
                     <a:stretch>
                       <a:fillRect/>
                     </a:stretch>
@@ -4479,25 +3915,19 @@
         <w:rPr>
           <w:rFonts w:ascii="Arial" w:hAnsi="Arial" w:cs="Arial"/>
         </w:rPr>
-        <w:t>Figura 3 diagrama de sequência Cadastrar Livro</w:t>
-      </w:r>
-    </w:p>
-    <w:p>
-      <w:pPr>
-        <w:pStyle w:val="Ttulo2"/>
-        <w:rPr>
-          <w:rFonts w:cs="Arial"/>
-          <w:sz w:val="24"/>
-          <w:szCs w:val="24"/>
-        </w:rPr>
-      </w:pPr>
-      <w:r>
-        <w:rPr>
-          <w:rFonts w:cs="Arial"/>
-          <w:sz w:val="24"/>
-          <w:szCs w:val="24"/>
-        </w:rPr>
-        <w:t>Cadastro de livros:</w:t>
+        <w:t xml:space="preserve">Figura </w:t>
+      </w:r>
+      <w:r>
+        <w:rPr>
+          <w:rFonts w:ascii="Arial" w:hAnsi="Arial" w:cs="Arial"/>
+        </w:rPr>
+        <w:t>3 diagramas</w:t>
+      </w:r>
+      <w:r>
+        <w:rPr>
+          <w:rFonts w:ascii="Arial" w:hAnsi="Arial" w:cs="Arial"/>
+        </w:rPr>
+        <w:t xml:space="preserve"> de sequência Cadastrar Livro</w:t>
       </w:r>
     </w:p>
     <w:p>
@@ -4517,14 +3947,14 @@
           <w:rFonts w:cs="Arial"/>
         </w:rPr>
       </w:pPr>
-      <w:bookmarkStart w:id="16" w:name="_Toc18206185"/>
+      <w:bookmarkStart w:id="17" w:name="_Toc74944488"/>
       <w:r>
         <w:rPr>
           <w:rFonts w:cs="Arial"/>
         </w:rPr>
         <w:t>Visão Lógica</w:t>
       </w:r>
-      <w:bookmarkEnd w:id="16"/>
+      <w:bookmarkEnd w:id="17"/>
       <w:r>
         <w:rPr>
           <w:rFonts w:cs="Arial"/>
@@ -4541,7 +3971,7 @@
           <w:szCs w:val="24"/>
         </w:rPr>
       </w:pPr>
-      <w:bookmarkStart w:id="17" w:name="_Toc18206186"/>
+      <w:bookmarkStart w:id="18" w:name="_Toc74944489"/>
       <w:r>
         <w:rPr>
           <w:rFonts w:cs="Arial"/>
@@ -4550,7 +3980,7 @@
         </w:rPr>
         <w:t>Visão Geral</w:t>
       </w:r>
-      <w:bookmarkEnd w:id="17"/>
+      <w:bookmarkEnd w:id="18"/>
     </w:p>
     <w:p>
       <w:pPr>
@@ -4568,6 +3998,7 @@
         </w:rPr>
         <w:t xml:space="preserve">O usuário interage com o </w:t>
       </w:r>
+      <w:proofErr w:type="spellStart"/>
       <w:r>
         <w:rPr>
           <w:rFonts w:ascii="Arial" w:hAnsi="Arial" w:cs="Arial"/>
@@ -4576,6 +4007,7 @@
         </w:rPr>
         <w:t>Bookstorage</w:t>
       </w:r>
+      <w:proofErr w:type="spellEnd"/>
       <w:r>
         <w:rPr>
           <w:rFonts w:ascii="Arial" w:hAnsi="Arial" w:cs="Arial"/>
@@ -4697,14 +4129,14 @@
           <w:rFonts w:cs="Arial"/>
         </w:rPr>
       </w:pPr>
-      <w:bookmarkStart w:id="18" w:name="_Toc18206188"/>
+      <w:bookmarkStart w:id="19" w:name="_Toc74944490"/>
       <w:r>
         <w:rPr>
           <w:rFonts w:cs="Arial"/>
         </w:rPr>
         <w:t>Visão de Processos</w:t>
       </w:r>
-      <w:bookmarkEnd w:id="18"/>
+      <w:bookmarkEnd w:id="19"/>
       <w:r>
         <w:rPr>
           <w:rFonts w:cs="Arial"/>
@@ -4764,7 +4196,7 @@
                     </pic:cNvPicPr>
                   </pic:nvPicPr>
                   <pic:blipFill rotWithShape="1">
-                    <a:blip r:embed="rId11" cstate="print">
+                    <a:blip r:embed="rId12" cstate="print">
                       <a:extLst>
                         <a:ext uri="{28A0092B-C50C-407E-A947-70E740481C1C}">
                           <a14:useLocalDpi xmlns:a14="http://schemas.microsoft.com/office/drawing/2010/main" val="0"/>
@@ -5029,7 +4461,7 @@
                     </pic:cNvPicPr>
                   </pic:nvPicPr>
                   <pic:blipFill rotWithShape="1">
-                    <a:blip r:embed="rId12" cstate="print">
+                    <a:blip r:embed="rId13" cstate="print">
                       <a:extLst>
                         <a:ext uri="{28A0092B-C50C-407E-A947-70E740481C1C}">
                           <a14:useLocalDpi xmlns:a14="http://schemas.microsoft.com/office/drawing/2010/main" val="0"/>
@@ -5090,14 +4522,14 @@
           <w:rFonts w:cs="Arial"/>
         </w:rPr>
       </w:pPr>
-      <w:bookmarkStart w:id="19" w:name="_Toc18206190"/>
+      <w:bookmarkStart w:id="20" w:name="_Toc74944491"/>
       <w:r>
         <w:rPr>
           <w:rFonts w:cs="Arial"/>
         </w:rPr>
         <w:t>Visão da Implementação</w:t>
       </w:r>
-      <w:bookmarkEnd w:id="19"/>
+      <w:bookmarkEnd w:id="20"/>
       <w:r>
         <w:rPr>
           <w:rFonts w:cs="Arial"/>
@@ -5119,7 +4551,59 @@
           <w:sz w:val="24"/>
           <w:szCs w:val="24"/>
         </w:rPr>
-        <w:t>O sistema Bookstorage desenvolverá com 2 camadas que servem de divisão de responsabilidades, o primeiro segue um viés de apresentação e contribuidor para a realização das regras e negocio, o segundo contém responsabilidades de objetos contendo atributos para salvar dados e métodos para acessa-los.</w:t>
+        <w:t xml:space="preserve">O sistema </w:t>
+      </w:r>
+      <w:proofErr w:type="spellStart"/>
+      <w:r>
+        <w:rPr>
+          <w:rFonts w:ascii="Arial" w:hAnsi="Arial" w:cs="Arial"/>
+          <w:sz w:val="24"/>
+          <w:szCs w:val="24"/>
+        </w:rPr>
+        <w:t>Bookstorage</w:t>
+      </w:r>
+      <w:proofErr w:type="spellEnd"/>
+      <w:r>
+        <w:rPr>
+          <w:rFonts w:ascii="Arial" w:hAnsi="Arial" w:cs="Arial"/>
+          <w:sz w:val="24"/>
+          <w:szCs w:val="24"/>
+        </w:rPr>
+        <w:t xml:space="preserve"> desenvolverá com 2 camadas que servem de divisão de responsabilidades, o primeiro segue um viés de apresentação e contribuidor para a realização das regras e </w:t>
+      </w:r>
+      <w:r>
+        <w:rPr>
+          <w:rFonts w:ascii="Arial" w:hAnsi="Arial" w:cs="Arial"/>
+          <w:sz w:val="24"/>
+          <w:szCs w:val="24"/>
+        </w:rPr>
+        <w:t>negócio</w:t>
+      </w:r>
+      <w:r>
+        <w:rPr>
+          <w:rFonts w:ascii="Arial" w:hAnsi="Arial" w:cs="Arial"/>
+          <w:sz w:val="24"/>
+          <w:szCs w:val="24"/>
+        </w:rPr>
+        <w:t xml:space="preserve">, o segundo contém responsabilidades de objetos contendo atributos para salvar dados e métodos para </w:t>
+      </w:r>
+      <w:proofErr w:type="gramStart"/>
+      <w:r>
+        <w:rPr>
+          <w:rFonts w:ascii="Arial" w:hAnsi="Arial" w:cs="Arial"/>
+          <w:sz w:val="24"/>
+          <w:szCs w:val="24"/>
+        </w:rPr>
+        <w:t>acessa-los</w:t>
+      </w:r>
+      <w:proofErr w:type="gramEnd"/>
+      <w:r>
+        <w:rPr>
+          <w:rFonts w:ascii="Arial" w:hAnsi="Arial" w:cs="Arial"/>
+          <w:sz w:val="24"/>
+          <w:szCs w:val="24"/>
+        </w:rPr>
+        <w:t>.</w:t>
       </w:r>
     </w:p>
     <w:p>
@@ -5140,7 +4624,7 @@
           <w:szCs w:val="24"/>
         </w:rPr>
       </w:pPr>
-      <w:bookmarkStart w:id="20" w:name="_Toc18206192"/>
+      <w:bookmarkStart w:id="21" w:name="_Toc74944492"/>
       <w:r>
         <w:rPr>
           <w:rFonts w:cs="Arial"/>
@@ -5149,7 +4633,7 @@
         </w:rPr>
         <w:t>Camadas</w:t>
       </w:r>
-      <w:bookmarkEnd w:id="20"/>
+      <w:bookmarkEnd w:id="21"/>
     </w:p>
     <w:tbl>
       <w:tblPr>
@@ -5310,7 +4794,25 @@
                 <w:sz w:val="24"/>
                 <w:szCs w:val="24"/>
               </w:rPr>
-              <w:t>A camada model terá a definição de quais será os dados trabalhados e persistido durante o programa</w:t>
+              <w:t xml:space="preserve">A camada model terá a definição de quais </w:t>
+            </w:r>
+            <w:proofErr w:type="spellStart"/>
+            <w:r>
+              <w:rPr>
+                <w:rFonts w:ascii="Arial" w:hAnsi="Arial" w:cs="Arial"/>
+                <w:sz w:val="24"/>
+                <w:szCs w:val="24"/>
+              </w:rPr>
+              <w:t>será</w:t>
+            </w:r>
+            <w:proofErr w:type="spellEnd"/>
+            <w:r>
+              <w:rPr>
+                <w:rFonts w:ascii="Arial" w:hAnsi="Arial" w:cs="Arial"/>
+                <w:sz w:val="24"/>
+                <w:szCs w:val="24"/>
+              </w:rPr>
+              <w:t xml:space="preserve"> os dados trabalhados e persistido durante o programa</w:t>
             </w:r>
           </w:p>
         </w:tc>
@@ -5333,14 +4835,14 @@
           <w:rFonts w:cs="Arial"/>
         </w:rPr>
       </w:pPr>
-      <w:bookmarkStart w:id="21" w:name="_Toc18206194"/>
+      <w:bookmarkStart w:id="22" w:name="_Toc74944493"/>
       <w:r>
         <w:rPr>
           <w:rFonts w:cs="Arial"/>
         </w:rPr>
         <w:t>Tamanho e Desempenho</w:t>
       </w:r>
-      <w:bookmarkEnd w:id="21"/>
+      <w:bookmarkEnd w:id="22"/>
       <w:r>
         <w:rPr>
           <w:rFonts w:cs="Arial"/>
@@ -5372,6 +4874,7 @@
         </w:rPr>
         <w:t xml:space="preserve"> que o </w:t>
       </w:r>
+      <w:proofErr w:type="spellStart"/>
       <w:r>
         <w:rPr>
           <w:rFonts w:ascii="Arial" w:hAnsi="Arial" w:cs="Arial"/>
@@ -5380,6 +4883,7 @@
         </w:rPr>
         <w:t>Bookstorage</w:t>
       </w:r>
+      <w:proofErr w:type="spellEnd"/>
       <w:r>
         <w:rPr>
           <w:rFonts w:ascii="Arial" w:hAnsi="Arial" w:cs="Arial"/>
@@ -5536,71 +5040,7 @@
           <w:sz w:val="24"/>
           <w:szCs w:val="24"/>
         </w:rPr>
-        <w:t xml:space="preserve"> </w:t>
-      </w:r>
-      <w:r>
-        <w:rPr>
-          <w:rFonts w:ascii="Arial" w:hAnsi="Arial" w:cs="Arial"/>
-          <w:sz w:val="24"/>
-          <w:szCs w:val="24"/>
-        </w:rPr>
-        <w:t>O sistema</w:t>
-      </w:r>
-      <w:r>
-        <w:rPr>
-          <w:rFonts w:ascii="Arial" w:hAnsi="Arial" w:cs="Arial"/>
-          <w:sz w:val="24"/>
-          <w:szCs w:val="24"/>
-        </w:rPr>
-        <w:t xml:space="preserve"> deverá suportar </w:t>
-      </w:r>
-      <w:r>
-        <w:rPr>
-          <w:rFonts w:ascii="Arial" w:hAnsi="Arial" w:cs="Arial"/>
-          <w:sz w:val="24"/>
-          <w:szCs w:val="24"/>
-        </w:rPr>
-        <w:t>100</w:t>
-      </w:r>
-      <w:r>
-        <w:rPr>
-          <w:rFonts w:ascii="Arial" w:hAnsi="Arial" w:cs="Arial"/>
-          <w:sz w:val="24"/>
-          <w:szCs w:val="24"/>
-        </w:rPr>
-        <w:t xml:space="preserve"> (</w:t>
-      </w:r>
-      <w:r>
-        <w:rPr>
-          <w:rFonts w:ascii="Arial" w:hAnsi="Arial" w:cs="Arial"/>
-          <w:sz w:val="24"/>
-          <w:szCs w:val="24"/>
-        </w:rPr>
-        <w:t>cem</w:t>
-      </w:r>
-      <w:r>
-        <w:rPr>
-          <w:rFonts w:ascii="Arial" w:hAnsi="Arial" w:cs="Arial"/>
-          <w:sz w:val="24"/>
-          <w:szCs w:val="24"/>
-        </w:rPr>
-        <w:t xml:space="preserve">) usuários </w:t>
-      </w:r>
-      <w:r>
-        <w:rPr>
-          <w:rFonts w:ascii="Arial" w:hAnsi="Arial" w:cs="Arial"/>
-          <w:sz w:val="24"/>
-          <w:szCs w:val="24"/>
-        </w:rPr>
-        <w:t>acessando</w:t>
-      </w:r>
-      <w:r>
-        <w:rPr>
-          <w:rFonts w:ascii="Arial" w:hAnsi="Arial" w:cs="Arial"/>
-          <w:sz w:val="24"/>
-          <w:szCs w:val="24"/>
-        </w:rPr>
-        <w:t xml:space="preserve"> ao mesmo tempo </w:t>
+        <w:t xml:space="preserve"> O sistema deverá suportar 100 (cem) usuários acessando ao mesmo tempo </w:t>
       </w:r>
       <w:r>
         <w:rPr>
@@ -5620,14 +5060,14 @@
           <w:rFonts w:cs="Arial"/>
         </w:rPr>
       </w:pPr>
-      <w:bookmarkStart w:id="22" w:name="_Toc18206195"/>
+      <w:bookmarkStart w:id="23" w:name="_Toc74944494"/>
       <w:r>
         <w:rPr>
           <w:rFonts w:cs="Arial"/>
         </w:rPr>
         <w:t>Qualidade</w:t>
       </w:r>
-      <w:bookmarkEnd w:id="22"/>
+      <w:bookmarkEnd w:id="23"/>
       <w:r>
         <w:rPr>
           <w:rFonts w:cs="Arial"/>
@@ -5649,7 +5089,25 @@
           <w:sz w:val="24"/>
           <w:szCs w:val="24"/>
         </w:rPr>
-        <w:t>As qualidades que o sistema deve conter estão descritos a baixo, onde estão estabelecidos no documento de requisitos de software, como apresentadas na seção de referências deste documento.</w:t>
+        <w:t xml:space="preserve">As qualidades que o sistema deve conter estão descritos </w:t>
+      </w:r>
+      <w:proofErr w:type="gramStart"/>
+      <w:r>
+        <w:rPr>
+          <w:rFonts w:ascii="Arial" w:hAnsi="Arial" w:cs="Arial"/>
+          <w:sz w:val="24"/>
+          <w:szCs w:val="24"/>
+        </w:rPr>
+        <w:t>a baixo</w:t>
+      </w:r>
+      <w:proofErr w:type="gramEnd"/>
+      <w:r>
+        <w:rPr>
+          <w:rFonts w:ascii="Arial" w:hAnsi="Arial" w:cs="Arial"/>
+          <w:sz w:val="24"/>
+          <w:szCs w:val="24"/>
+        </w:rPr>
+        <w:t>, onde estão estabelecidos no documento de requisitos de software, como apresentadas na seção de referências deste documento.</w:t>
       </w:r>
     </w:p>
     <w:p>
@@ -5695,39 +5153,7 @@
           <w:sz w:val="24"/>
           <w:szCs w:val="24"/>
         </w:rPr>
-        <w:t xml:space="preserve"> </w:t>
-      </w:r>
-      <w:r>
-        <w:rPr>
-          <w:rFonts w:ascii="Arial" w:hAnsi="Arial" w:cs="Arial"/>
-          <w:sz w:val="24"/>
-          <w:szCs w:val="24"/>
-        </w:rPr>
-        <w:t>O sistema</w:t>
-      </w:r>
-      <w:r>
-        <w:rPr>
-          <w:rFonts w:ascii="Arial" w:hAnsi="Arial" w:cs="Arial"/>
-          <w:sz w:val="24"/>
-          <w:szCs w:val="24"/>
-        </w:rPr>
-        <w:t xml:space="preserve"> deverá ser desenvolvido em </w:t>
-      </w:r>
-      <w:r>
-        <w:rPr>
-          <w:rFonts w:ascii="Arial" w:hAnsi="Arial" w:cs="Arial"/>
-          <w:sz w:val="24"/>
-          <w:szCs w:val="24"/>
-        </w:rPr>
-        <w:t>JAVA</w:t>
-      </w:r>
-      <w:r>
-        <w:rPr>
-          <w:rFonts w:ascii="Arial" w:hAnsi="Arial" w:cs="Arial"/>
-          <w:sz w:val="24"/>
-          <w:szCs w:val="24"/>
-        </w:rPr>
-        <w:t>.</w:t>
+        <w:t xml:space="preserve"> O sistema deverá ser desenvolvido em JAVA.</w:t>
       </w:r>
     </w:p>
     <w:p>
@@ -5741,8 +5167,8 @@
       </w:pPr>
     </w:p>
     <w:sectPr>
-      <w:headerReference w:type="default" r:id="rId13"/>
-      <w:footerReference w:type="default" r:id="rId14"/>
+      <w:headerReference w:type="default" r:id="rId14"/>
+      <w:footerReference w:type="default" r:id="rId15"/>
       <w:pgSz w:w="12240" w:h="15840" w:code="1"/>
       <w:pgMar w:top="1417" w:right="1440" w:bottom="1417" w:left="1440" w:header="720" w:footer="720" w:gutter="0"/>
       <w:cols w:space="720"/>
@@ -5798,12 +5224,6 @@
       <w:gridCol w:w="3162"/>
     </w:tblGrid>
     <w:tr>
-      <w:tblPrEx>
-        <w:tblCellMar>
-          <w:top w:w="0" w:type="dxa"/>
-          <w:bottom w:w="0" w:type="dxa"/>
-        </w:tblCellMar>
-      </w:tblPrEx>
       <w:tc>
         <w:tcPr>
           <w:tcW w:w="3162" w:type="dxa"/>
@@ -5818,9 +5238,11 @@
           <w:pPr>
             <w:ind w:right="360"/>
           </w:pPr>
+          <w:proofErr w:type="spellStart"/>
           <w:r>
             <w:t>Confidential</w:t>
           </w:r>
+          <w:proofErr w:type="spellEnd"/>
         </w:p>
       </w:tc>
       <w:tc>
@@ -5918,7 +5340,21 @@
             <w:rPr>
               <w:rStyle w:val="Nmerodepgina"/>
             </w:rPr>
-            <w:t xml:space="preserve"> of </w:t>
+            <w:t xml:space="preserve"> </w:t>
+          </w:r>
+          <w:proofErr w:type="spellStart"/>
+          <w:r>
+            <w:rPr>
+              <w:rStyle w:val="Nmerodepgina"/>
+            </w:rPr>
+            <w:t>of</w:t>
+          </w:r>
+          <w:proofErr w:type="spellEnd"/>
+          <w:r>
+            <w:rPr>
+              <w:rStyle w:val="Nmerodepgina"/>
+            </w:rPr>
+            <w:t xml:space="preserve"> </w:t>
           </w:r>
           <w:r>
             <w:rPr>
@@ -6031,47 +5467,7 @@
         <w:sz w:val="36"/>
         <w:szCs w:val="36"/>
       </w:rPr>
-      <w:fldChar w:fldCharType="begin"/>
-    </w:r>
-    <w:r>
-      <w:rPr>
-        <w:rFonts w:ascii="Arial" w:hAnsi="Arial"/>
-        <w:b/>
-        <w:bCs/>
-        <w:sz w:val="36"/>
-        <w:szCs w:val="36"/>
-      </w:rPr>
-      <w:instrText xml:space="preserve"> DOCPROPERTY "Company"  \* MERGEFORMAT </w:instrText>
-    </w:r>
-    <w:r>
-      <w:rPr>
-        <w:rFonts w:ascii="Arial" w:hAnsi="Arial"/>
-        <w:b/>
-        <w:bCs/>
-        <w:sz w:val="36"/>
-        <w:szCs w:val="36"/>
-      </w:rPr>
-      <w:fldChar w:fldCharType="separate"/>
-    </w:r>
-    <w:r>
-      <w:rPr>
-        <w:rFonts w:ascii="Arial" w:hAnsi="Arial"/>
-        <w:b/>
-        <w:bCs/>
-        <w:sz w:val="36"/>
-        <w:szCs w:val="36"/>
-      </w:rPr>
-      <w:t>&lt;Nome da Empresa&gt;</w:t>
-    </w:r>
-    <w:r>
-      <w:rPr>
-        <w:rFonts w:ascii="Arial" w:hAnsi="Arial"/>
-        <w:b/>
-        <w:bCs/>
-        <w:sz w:val="36"/>
-        <w:szCs w:val="36"/>
-      </w:rPr>
-      <w:fldChar w:fldCharType="end"/>
+      <w:t>Engenharia de Software II</w:t>
     </w:r>
   </w:p>
   <w:p>
@@ -6115,12 +5511,6 @@
       <w:gridCol w:w="3179"/>
     </w:tblGrid>
     <w:tr>
-      <w:tblPrEx>
-        <w:tblCellMar>
-          <w:top w:w="0" w:type="dxa"/>
-          <w:bottom w:w="0" w:type="dxa"/>
-        </w:tblCellMar>
-      </w:tblPrEx>
       <w:tc>
         <w:tcPr>
           <w:tcW w:w="6379" w:type="dxa"/>
@@ -6132,9 +5522,11 @@
           </w:tcBorders>
         </w:tcPr>
         <w:p>
+          <w:proofErr w:type="spellStart"/>
           <w:r>
             <w:t>Bookstorage</w:t>
           </w:r>
+          <w:proofErr w:type="spellEnd"/>
         </w:p>
       </w:tc>
       <w:tc>
@@ -6158,22 +5550,18 @@
           <w:r>
             <w:t xml:space="preserve">  </w:t>
           </w:r>
+          <w:proofErr w:type="spellStart"/>
           <w:r>
-            <w:t>Version:</w:t>
+            <w:t>Version</w:t>
           </w:r>
+          <w:proofErr w:type="spellEnd"/>
           <w:r>
-            <w:t xml:space="preserve">           &lt;1.0&gt;</w:t>
+            <w:t>:           &lt;1.0&gt;</w:t>
           </w:r>
         </w:p>
       </w:tc>
     </w:tr>
     <w:tr>
-      <w:tblPrEx>
-        <w:tblCellMar>
-          <w:top w:w="0" w:type="dxa"/>
-          <w:bottom w:w="0" w:type="dxa"/>
-        </w:tblCellMar>
-      </w:tblPrEx>
       <w:tc>
         <w:tcPr>
           <w:tcW w:w="6379" w:type="dxa"/>
@@ -6185,21 +5573,11 @@
           </w:tcBorders>
         </w:tcPr>
         <w:p>
-          <w:r>
-            <w:fldChar w:fldCharType="begin"/>
-          </w:r>
-          <w:r>
-            <w:instrText xml:space="preserve"> TITLE  \* MERGEFORMAT </w:instrText>
-          </w:r>
-          <w:r>
-            <w:fldChar w:fldCharType="separate"/>
-          </w:r>
-          <w:r>
-            <w:t>Documento de Arquitetura de Software</w:t>
-          </w:r>
-          <w:r>
-            <w:fldChar w:fldCharType="end"/>
-          </w:r>
+          <w:fldSimple w:instr=" TITLE  \* MERGEFORMAT ">
+            <w:r>
+              <w:t>Documento de Arquitetura de Software</w:t>
+            </w:r>
+          </w:fldSimple>
         </w:p>
       </w:tc>
       <w:tc>
@@ -6214,13 +5592,7 @@
         </w:tcPr>
         <w:p>
           <w:r>
-            <w:t xml:space="preserve">  </w:t>
-          </w:r>
-          <w:r>
-            <w:t>Date:</w:t>
-          </w:r>
-          <w:r>
-            <w:t xml:space="preserve">  </w:t>
+            <w:t xml:space="preserve">  Date:  </w:t>
           </w:r>
           <w:r>
             <w:t>18/06/2021</w:t>
@@ -6229,12 +5601,6 @@
       </w:tc>
     </w:tr>
     <w:tr>
-      <w:tblPrEx>
-        <w:tblCellMar>
-          <w:top w:w="0" w:type="dxa"/>
-          <w:bottom w:w="0" w:type="dxa"/>
-        </w:tblCellMar>
-      </w:tblPrEx>
       <w:tc>
         <w:tcPr>
           <w:tcW w:w="9558" w:type="dxa"/>
@@ -6267,54 +5633,63 @@
     <w:lvl w:ilvl="0">
       <w:start w:val="1"/>
       <w:numFmt w:val="decimal"/>
+      <w:pStyle w:val="Ttulo1"/>
       <w:lvlText w:val="%1."/>
       <w:lvlJc w:val="left"/>
     </w:lvl>
     <w:lvl w:ilvl="1">
       <w:start w:val="1"/>
       <w:numFmt w:val="decimal"/>
+      <w:pStyle w:val="Ttulo2"/>
       <w:lvlText w:val="%1.%2"/>
       <w:lvlJc w:val="left"/>
     </w:lvl>
     <w:lvl w:ilvl="2">
       <w:start w:val="1"/>
       <w:numFmt w:val="decimal"/>
+      <w:pStyle w:val="Ttulo3"/>
       <w:lvlText w:val="%1.%2.%3"/>
       <w:lvlJc w:val="left"/>
     </w:lvl>
     <w:lvl w:ilvl="3">
       <w:start w:val="1"/>
       <w:numFmt w:val="decimal"/>
+      <w:pStyle w:val="Ttulo4"/>
       <w:lvlText w:val="%1.%2.%3.%4"/>
       <w:lvlJc w:val="left"/>
     </w:lvl>
     <w:lvl w:ilvl="4">
       <w:start w:val="1"/>
       <w:numFmt w:val="decimal"/>
+      <w:pStyle w:val="Ttulo5"/>
       <w:lvlText w:val="%1.%2.%3.%4.%5"/>
       <w:lvlJc w:val="left"/>
     </w:lvl>
     <w:lvl w:ilvl="5">
       <w:start w:val="1"/>
       <w:numFmt w:val="decimal"/>
+      <w:pStyle w:val="Ttulo6"/>
       <w:lvlText w:val="%1.%2.%3.%4.%5.%6"/>
       <w:lvlJc w:val="left"/>
     </w:lvl>
     <w:lvl w:ilvl="6">
       <w:start w:val="1"/>
       <w:numFmt w:val="decimal"/>
+      <w:pStyle w:val="Ttulo7"/>
       <w:lvlText w:val="%1.%2.%3.%4.%5.%6.%7"/>
       <w:lvlJc w:val="left"/>
     </w:lvl>
     <w:lvl w:ilvl="7">
       <w:start w:val="1"/>
       <w:numFmt w:val="decimal"/>
+      <w:pStyle w:val="Ttulo8"/>
       <w:lvlText w:val="%1.%2.%3.%4.%5.%6.%7.%8"/>
       <w:lvlJc w:val="left"/>
     </w:lvl>
     <w:lvl w:ilvl="8">
       <w:start w:val="1"/>
       <w:numFmt w:val="decimal"/>
+      <w:pStyle w:val="Ttulo9"/>
       <w:lvlText w:val="%1.%2.%3.%4.%5.%6.%7.%8.%9"/>
       <w:lvlJc w:val="left"/>
     </w:lvl>
@@ -6970,6 +6345,120 @@
     </w:lvl>
   </w:abstractNum>
   <w:abstractNum w:abstractNumId="12" w15:restartNumberingAfterBreak="0">
+    <w:nsid w:val="47252A2B"/>
+    <w:multiLevelType w:val="multilevel"/>
+    <w:tmpl w:val="F71446EA"/>
+    <w:lvl w:ilvl="0">
+      <w:start w:val="1"/>
+      <w:numFmt w:val="decimal"/>
+      <w:pStyle w:val="Bullet"/>
+      <w:lvlText w:val="%1."/>
+      <w:lvlJc w:val="left"/>
+      <w:pPr>
+        <w:tabs>
+          <w:tab w:val="num" w:pos="720"/>
+        </w:tabs>
+        <w:ind w:left="720" w:hanging="720"/>
+      </w:pPr>
+    </w:lvl>
+    <w:lvl w:ilvl="1">
+      <w:start w:val="1"/>
+      <w:numFmt w:val="decimal"/>
+      <w:lvlText w:val="%2."/>
+      <w:lvlJc w:val="left"/>
+      <w:pPr>
+        <w:tabs>
+          <w:tab w:val="num" w:pos="1440"/>
+        </w:tabs>
+        <w:ind w:left="1440" w:hanging="720"/>
+      </w:pPr>
+    </w:lvl>
+    <w:lvl w:ilvl="2">
+      <w:start w:val="1"/>
+      <w:numFmt w:val="decimal"/>
+      <w:lvlText w:val="%3."/>
+      <w:lvlJc w:val="left"/>
+      <w:pPr>
+        <w:tabs>
+          <w:tab w:val="num" w:pos="2160"/>
+        </w:tabs>
+        <w:ind w:left="2160" w:hanging="720"/>
+      </w:pPr>
+    </w:lvl>
+    <w:lvl w:ilvl="3">
+      <w:start w:val="1"/>
+      <w:numFmt w:val="decimal"/>
+      <w:lvlText w:val="%4."/>
+      <w:lvlJc w:val="left"/>
+      <w:pPr>
+        <w:tabs>
+          <w:tab w:val="num" w:pos="2880"/>
+        </w:tabs>
+        <w:ind w:left="2880" w:hanging="720"/>
+      </w:pPr>
+    </w:lvl>
+    <w:lvl w:ilvl="4">
+      <w:start w:val="1"/>
+      <w:numFmt w:val="decimal"/>
+      <w:lvlText w:val="%5."/>
+      <w:lvlJc w:val="left"/>
+      <w:pPr>
+        <w:tabs>
+          <w:tab w:val="num" w:pos="3600"/>
+        </w:tabs>
+        <w:ind w:left="3600" w:hanging="720"/>
+      </w:pPr>
+    </w:lvl>
+    <w:lvl w:ilvl="5">
+      <w:start w:val="1"/>
+      <w:numFmt w:val="decimal"/>
+      <w:lvlText w:val="%6."/>
+      <w:lvlJc w:val="left"/>
+      <w:pPr>
+        <w:tabs>
+          <w:tab w:val="num" w:pos="4320"/>
+        </w:tabs>
+        <w:ind w:left="4320" w:hanging="720"/>
+      </w:pPr>
+    </w:lvl>
+    <w:lvl w:ilvl="6">
+      <w:start w:val="1"/>
+      <w:numFmt w:val="decimal"/>
+      <w:lvlText w:val="%7."/>
+      <w:lvlJc w:val="left"/>
+      <w:pPr>
+        <w:tabs>
+          <w:tab w:val="num" w:pos="5040"/>
+        </w:tabs>
+        <w:ind w:left="5040" w:hanging="720"/>
+      </w:pPr>
+    </w:lvl>
+    <w:lvl w:ilvl="7">
+      <w:start w:val="1"/>
+      <w:numFmt w:val="decimal"/>
+      <w:lvlText w:val="%8."/>
+      <w:lvlJc w:val="left"/>
+      <w:pPr>
+        <w:tabs>
+          <w:tab w:val="num" w:pos="5760"/>
+        </w:tabs>
+        <w:ind w:left="5760" w:hanging="720"/>
+      </w:pPr>
+    </w:lvl>
+    <w:lvl w:ilvl="8">
+      <w:start w:val="1"/>
+      <w:numFmt w:val="decimal"/>
+      <w:lvlText w:val="%9."/>
+      <w:lvlJc w:val="left"/>
+      <w:pPr>
+        <w:tabs>
+          <w:tab w:val="num" w:pos="6480"/>
+        </w:tabs>
+        <w:ind w:left="6480" w:hanging="720"/>
+      </w:pPr>
+    </w:lvl>
+  </w:abstractNum>
+  <w:abstractNum w:abstractNumId="13" w15:restartNumberingAfterBreak="0">
     <w:nsid w:val="49E170D0"/>
     <w:multiLevelType w:val="multilevel"/>
     <w:tmpl w:val="04090001"/>
@@ -7029,7 +6518,7 @@
       <w:lvlJc w:val="left"/>
     </w:lvl>
   </w:abstractNum>
-  <w:abstractNum w:abstractNumId="13" w15:restartNumberingAfterBreak="0">
+  <w:abstractNum w:abstractNumId="14" w15:restartNumberingAfterBreak="0">
     <w:nsid w:val="4F64732B"/>
     <w:multiLevelType w:val="multilevel"/>
     <w:tmpl w:val="04090001"/>
@@ -7089,7 +6578,7 @@
       <w:lvlJc w:val="left"/>
     </w:lvl>
   </w:abstractNum>
-  <w:abstractNum w:abstractNumId="14" w15:restartNumberingAfterBreak="0">
+  <w:abstractNum w:abstractNumId="15" w15:restartNumberingAfterBreak="0">
     <w:nsid w:val="52DF734E"/>
     <w:multiLevelType w:val="multilevel"/>
     <w:tmpl w:val="04090001"/>
@@ -7149,7 +6638,7 @@
       <w:lvlJc w:val="left"/>
     </w:lvl>
   </w:abstractNum>
-  <w:abstractNum w:abstractNumId="15" w15:restartNumberingAfterBreak="0">
+  <w:abstractNum w:abstractNumId="16" w15:restartNumberingAfterBreak="0">
     <w:nsid w:val="6D2F7D46"/>
     <w:multiLevelType w:val="multilevel"/>
     <w:tmpl w:val="04090001"/>
@@ -7209,7 +6698,7 @@
       <w:lvlJc w:val="left"/>
     </w:lvl>
   </w:abstractNum>
-  <w:abstractNum w:abstractNumId="16" w15:restartNumberingAfterBreak="0">
+  <w:abstractNum w:abstractNumId="17" w15:restartNumberingAfterBreak="0">
     <w:nsid w:val="71F21F2A"/>
     <w:multiLevelType w:val="multilevel"/>
     <w:tmpl w:val="04090001"/>
@@ -7269,7 +6758,7 @@
       <w:lvlJc w:val="left"/>
     </w:lvl>
   </w:abstractNum>
-  <w:abstractNum w:abstractNumId="17" w15:restartNumberingAfterBreak="0">
+  <w:abstractNum w:abstractNumId="18" w15:restartNumberingAfterBreak="0">
     <w:nsid w:val="743601FB"/>
     <w:multiLevelType w:val="multilevel"/>
     <w:tmpl w:val="04090001"/>
@@ -7329,7 +6818,7 @@
       <w:lvlJc w:val="left"/>
     </w:lvl>
   </w:abstractNum>
-  <w:abstractNum w:abstractNumId="18" w15:restartNumberingAfterBreak="0">
+  <w:abstractNum w:abstractNumId="19" w15:restartNumberingAfterBreak="0">
     <w:nsid w:val="756150CA"/>
     <w:multiLevelType w:val="multilevel"/>
     <w:tmpl w:val="04090001"/>
@@ -7389,7 +6878,7 @@
       <w:lvlJc w:val="left"/>
     </w:lvl>
   </w:abstractNum>
-  <w:abstractNum w:abstractNumId="19" w15:restartNumberingAfterBreak="0">
+  <w:abstractNum w:abstractNumId="20" w15:restartNumberingAfterBreak="0">
     <w:nsid w:val="7BE434D7"/>
     <w:multiLevelType w:val="multilevel"/>
     <w:tmpl w:val="04090001"/>
@@ -7456,13 +6945,13 @@
     <w:abstractNumId w:val="9"/>
   </w:num>
   <w:num w:numId="3">
-    <w:abstractNumId w:val="19"/>
+    <w:abstractNumId w:val="20"/>
   </w:num>
   <w:num w:numId="4">
-    <w:abstractNumId w:val="14"/>
+    <w:abstractNumId w:val="15"/>
   </w:num>
   <w:num w:numId="5">
-    <w:abstractNumId w:val="13"/>
+    <w:abstractNumId w:val="14"/>
   </w:num>
   <w:num w:numId="6">
     <w:abstractNumId w:val="1"/>
@@ -7484,7 +6973,7 @@
     <w:abstractNumId w:val="2"/>
   </w:num>
   <w:num w:numId="8">
-    <w:abstractNumId w:val="18"/>
+    <w:abstractNumId w:val="19"/>
   </w:num>
   <w:num w:numId="9">
     <w:abstractNumId w:val="3"/>
@@ -7496,7 +6985,7 @@
     <w:abstractNumId w:val="8"/>
   </w:num>
   <w:num w:numId="12">
-    <w:abstractNumId w:val="17"/>
+    <w:abstractNumId w:val="18"/>
   </w:num>
   <w:num w:numId="13">
     <w:abstractNumId w:val="7"/>
@@ -7505,10 +6994,10 @@
     <w:abstractNumId w:val="4"/>
   </w:num>
   <w:num w:numId="15">
-    <w:abstractNumId w:val="16"/>
+    <w:abstractNumId w:val="17"/>
   </w:num>
   <w:num w:numId="16">
-    <w:abstractNumId w:val="12"/>
+    <w:abstractNumId w:val="13"/>
   </w:num>
   <w:num w:numId="17">
     <w:abstractNumId w:val="5"/>
@@ -7537,7 +7026,10 @@
     <w:abstractNumId w:val="6"/>
   </w:num>
   <w:num w:numId="21">
-    <w:abstractNumId w:val="15"/>
+    <w:abstractNumId w:val="16"/>
+  </w:num>
+  <w:num w:numId="22">
+    <w:abstractNumId w:val="12"/>
   </w:num>
 </w:numbering>
 </file>
@@ -8122,7 +7614,9 @@
   </w:style>
   <w:style w:type="character" w:default="1" w:styleId="Fontepargpadro">
     <w:name w:val="Default Paragraph Font"/>
+    <w:uiPriority w:val="1"/>
     <w:semiHidden/>
+    <w:unhideWhenUsed/>
   </w:style>
   <w:style w:type="table" w:default="1" w:styleId="Tabelanormal">
     <w:name w:val="Normal Table"/>
@@ -8205,7 +7699,7 @@
     <w:basedOn w:val="Normal"/>
     <w:next w:val="Normal"/>
     <w:autoRedefine/>
-    <w:semiHidden/>
+    <w:uiPriority w:val="39"/>
     <w:pPr>
       <w:tabs>
         <w:tab w:val="right" w:pos="9360"/>
@@ -8219,7 +7713,7 @@
     <w:basedOn w:val="Normal"/>
     <w:next w:val="Normal"/>
     <w:autoRedefine/>
-    <w:semiHidden/>
+    <w:uiPriority w:val="39"/>
     <w:pPr>
       <w:tabs>
         <w:tab w:val="right" w:pos="9360"/>
@@ -8470,13 +7964,13 @@
     <w:pPr>
       <w:widowControl/>
       <w:numPr>
-        <w:numId w:val="81"/>
+        <w:numId w:val="22"/>
       </w:numPr>
       <w:tabs>
         <w:tab w:val="left" w:pos="720"/>
       </w:tabs>
       <w:spacing w:before="120" w:line="240" w:lineRule="auto"/>
-      <w:ind w:left="720" w:right="360"/>
+      <w:ind w:right="360"/>
       <w:jc w:val="both"/>
     </w:pPr>
   </w:style>
@@ -8937,4 +8431,16 @@
     </a:ext>
   </a:extLst>
 </a:theme>
+</file>
+
+<file path=customXml/item1.xml><?xml version="1.0" encoding="utf-8"?>
+<b:Sources xmlns:b="http://schemas.openxmlformats.org/officeDocument/2006/bibliography" xmlns="http://schemas.openxmlformats.org/officeDocument/2006/bibliography" SelectedStyle="\APASixthEditionOfficeOnline.xsl" StyleName="APA" Version="6"/>
+</file>
+
+<file path=customXml/itemProps1.xml><?xml version="1.0" encoding="utf-8"?>
+<ds:datastoreItem xmlns:ds="http://schemas.openxmlformats.org/officeDocument/2006/customXml" ds:itemID="{A8EFAB44-B035-4301-90F0-4E4B8A14F0AE}">
+  <ds:schemaRefs>
+    <ds:schemaRef ds:uri="http://schemas.openxmlformats.org/officeDocument/2006/bibliography"/>
+  </ds:schemaRefs>
+</ds:datastoreItem>
 </file>
</xml_diff>